<commit_message>
Created Completely New UI with number of improvements
</commit_message>
<xml_diff>
--- a/Feature_ideas.docx
+++ b/Feature_ideas.docx
@@ -4,15 +4,7 @@
   <w:body>
     <w:p>
       <w:r>
-        <w:t xml:space="preserve">Feature Analysis &amp; Innovation Report for </w:t>
-      </w:r>
-      <w:proofErr w:type="spellStart"/>
-      <w:r>
-        <w:t>Scribengine</w:t>
-      </w:r>
-      <w:proofErr w:type="spellEnd"/>
-      <w:r>
-        <w:t xml:space="preserve">                                                             </w:t>
+        <w:t xml:space="preserve">Feature Analysis &amp; Innovation Report for Scribengine                                                             </w:t>
       </w:r>
     </w:p>
     <w:p>
@@ -23,15 +15,7 @@
     <w:p/>
     <w:p>
       <w:r>
-        <w:t xml:space="preserve">  What </w:t>
-      </w:r>
-      <w:proofErr w:type="spellStart"/>
-      <w:r>
-        <w:t>Scribengine</w:t>
-      </w:r>
-      <w:proofErr w:type="spellEnd"/>
-      <w:r>
-        <w:t xml:space="preserve"> Does Exceptionally Well:</w:t>
+        <w:t xml:space="preserve">  What Scribengine Does Exceptionally Well:</w:t>
       </w:r>
     </w:p>
     <w:p>
@@ -104,15 +88,7 @@
     </w:p>
     <w:p>
       <w:r>
-        <w:t xml:space="preserve">  Why: Fills critical gap - currently each order starts fresh. </w:t>
-      </w:r>
-      <w:proofErr w:type="gramStart"/>
-      <w:r>
-        <w:t>Would</w:t>
-      </w:r>
-      <w:proofErr w:type="gramEnd"/>
-      <w:r>
-        <w:t xml:space="preserve"> dramatically improve content consistency      </w:t>
+        <w:t xml:space="preserve">  Why: Fills critical gap - currently each order starts fresh. Would dramatically improve content consistency      </w:t>
       </w:r>
     </w:p>
     <w:p>
@@ -170,15 +146,7 @@
     </w:p>
     <w:p>
       <w:r>
-        <w:t xml:space="preserve">  Why: Pipeline architecture </w:t>
-      </w:r>
-      <w:proofErr w:type="gramStart"/>
-      <w:r>
-        <w:t>already</w:t>
-      </w:r>
-      <w:proofErr w:type="gramEnd"/>
-      <w:r>
-        <w:t xml:space="preserve"> agent-like. Could formalize and expand (SEO Agent, Research Agent)</w:t>
+        <w:t xml:space="preserve">  Why: Pipeline architecture already agent-like. Could formalize and expand (SEO Agent, Research Agent)</w:t>
       </w:r>
     </w:p>
     <w:p>
@@ -204,13 +172,8 @@
     </w:p>
     <w:p>
       <w:r>
-        <w:t xml:space="preserve">  Why: Misaligned with "automated agency" positioning. Different product </w:t>
-      </w:r>
-      <w:proofErr w:type="gramStart"/>
-      <w:r>
-        <w:t>category</w:t>
-      </w:r>
-      <w:proofErr w:type="gramEnd"/>
+        <w:t xml:space="preserve">  Why: Misaligned with "automated agency" positioning. Different product category</w:t>
+      </w:r>
     </w:p>
     <w:p>
       <w:r>
@@ -245,15 +208,7 @@
     </w:p>
     <w:p>
       <w:r>
-        <w:t xml:space="preserve">  Feature: Workflows (</w:t>
-      </w:r>
-      <w:proofErr w:type="gramStart"/>
-      <w:r>
-        <w:t>Multi-step</w:t>
-      </w:r>
-      <w:proofErr w:type="gramEnd"/>
-      <w:r>
-        <w:t>)</w:t>
+        <w:t xml:space="preserve">  Feature: Workflows (Multi-step)</w:t>
       </w:r>
     </w:p>
     <w:p>
@@ -269,15 +224,7 @@
     </w:p>
     <w:p>
       <w:r>
-        <w:t xml:space="preserve">  Why: Perfect fit for "</w:t>
-      </w:r>
-      <w:proofErr w:type="gramStart"/>
-      <w:r>
-        <w:t>makes</w:t>
-      </w:r>
-      <w:proofErr w:type="gramEnd"/>
-      <w:r>
-        <w:t xml:space="preserve"> money while you sleep" - turn one input into multiple outputs</w:t>
+        <w:t xml:space="preserve">  Why: Perfect fit for "makes money while you sleep" - turn one input into multiple outputs</w:t>
       </w:r>
     </w:p>
     <w:p>
@@ -356,15 +303,7 @@
     </w:p>
     <w:p>
       <w:r>
-        <w:t xml:space="preserve">  Why: Different product category (analytics vs generation). </w:t>
-      </w:r>
-      <w:proofErr w:type="gramStart"/>
-      <w:r>
-        <w:t>Would</w:t>
-      </w:r>
-      <w:proofErr w:type="gramEnd"/>
-      <w:r>
-        <w:t xml:space="preserve"> require separate infrastructure</w:t>
+        <w:t xml:space="preserve">  Why: Different product category (analytics vs generation). Would require separate infrastructure</w:t>
       </w:r>
     </w:p>
     <w:p>
@@ -604,15 +543,7 @@
     </w:p>
     <w:p>
       <w:r>
-        <w:t xml:space="preserve">  - Creates switching costs (their "brain" lives in </w:t>
-      </w:r>
-      <w:proofErr w:type="spellStart"/>
-      <w:r>
-        <w:t>Scribengine</w:t>
-      </w:r>
-      <w:proofErr w:type="spellEnd"/>
-      <w:r>
-        <w:t>)</w:t>
+        <w:t xml:space="preserve">  - Creates switching costs (their "brain" lives in Scribengine)</w:t>
       </w:r>
     </w:p>
     <w:p>
@@ -672,15 +603,7 @@
     </w:p>
     <w:p>
       <w:r>
-        <w:t xml:space="preserve">  3. </w:t>
-      </w:r>
-      <w:proofErr w:type="spellStart"/>
-      <w:r>
-        <w:t>Scribengine</w:t>
-      </w:r>
-      <w:proofErr w:type="spellEnd"/>
-      <w:r>
-        <w:t xml:space="preserve"> auto-generates content calendar for 30/60/90 days</w:t>
+        <w:t xml:space="preserve">  3. Scribengine auto-generates content calendar for 30/60/90 days</w:t>
       </w:r>
     </w:p>
     <w:p>
@@ -723,15 +646,7 @@
     <w:p/>
     <w:p>
       <w:r>
-        <w:t xml:space="preserve">  Implementation: CRON job system + queue for scheduled generation. Reuse existing </w:t>
-      </w:r>
-      <w:proofErr w:type="gramStart"/>
-      <w:r>
-        <w:t>pipeline</w:t>
-      </w:r>
-      <w:proofErr w:type="gramEnd"/>
-      <w:r>
-        <w:t>.</w:t>
+        <w:t xml:space="preserve">  Implementation: CRON job system + queue for scheduled generation. Reuse existing pipeline.</w:t>
       </w:r>
     </w:p>
     <w:p/>
@@ -817,15 +732,7 @@
     </w:p>
     <w:p>
       <w:r>
-        <w:t xml:space="preserve">  - Addresses what businesses </w:t>
-      </w:r>
-      <w:proofErr w:type="gramStart"/>
-      <w:r>
-        <w:t>actually need</w:t>
-      </w:r>
-      <w:proofErr w:type="gramEnd"/>
-      <w:r>
-        <w:t xml:space="preserve"> for SEO</w:t>
+        <w:t xml:space="preserve">  - Addresses what businesses actually need for SEO</w:t>
       </w:r>
     </w:p>
     <w:p/>
@@ -922,15 +829,7 @@
     </w:p>
     <w:p>
       <w:r>
-        <w:t xml:space="preserve">  - Creates recurring </w:t>
-      </w:r>
-      <w:proofErr w:type="gramStart"/>
-      <w:r>
-        <w:t>relationship</w:t>
-      </w:r>
-      <w:proofErr w:type="gramEnd"/>
-      <w:r>
-        <w:t xml:space="preserve"> (annual refresh cycles)</w:t>
+        <w:t xml:space="preserve">  - Creates recurring relationship (annual refresh cycles)</w:t>
       </w:r>
     </w:p>
     <w:p/>
@@ -964,15 +863,7 @@
     <w:p/>
     <w:p>
       <w:r>
-        <w:t xml:space="preserve">  What: Let marketing agencies resell </w:t>
-      </w:r>
-      <w:proofErr w:type="spellStart"/>
-      <w:r>
-        <w:t>Scribengine</w:t>
-      </w:r>
-      <w:proofErr w:type="spellEnd"/>
-      <w:r>
-        <w:t xml:space="preserve"> to their clients</w:t>
+        <w:t xml:space="preserve">  What: Let marketing agencies resell Scribengine to their clients</w:t>
       </w:r>
     </w:p>
     <w:p/>
@@ -1003,15 +894,7 @@
     </w:p>
     <w:p>
       <w:r>
-        <w:t xml:space="preserve">  - No "Powered by </w:t>
-      </w:r>
-      <w:proofErr w:type="spellStart"/>
-      <w:r>
-        <w:t>Scribengine</w:t>
-      </w:r>
-      <w:proofErr w:type="spellEnd"/>
-      <w:r>
-        <w:t>" mentions</w:t>
+        <w:t xml:space="preserve">  - No "Powered by Scribengine" mentions</w:t>
       </w:r>
     </w:p>
     <w:p>
@@ -1043,13 +926,8 @@
     <w:p>
       <w:r>
         <w:lastRenderedPageBreak/>
-        <w:t xml:space="preserve">  - Scales without marketing </w:t>
-      </w:r>
-      <w:proofErr w:type="gramStart"/>
-      <w:r>
-        <w:t>spend</w:t>
-      </w:r>
-      <w:proofErr w:type="gramEnd"/>
+        <w:t xml:space="preserve">  - Scales without marketing spend</w:t>
+      </w:r>
     </w:p>
     <w:p>
       <w:r>
@@ -1423,15 +1301,7 @@
     </w:p>
     <w:p>
       <w:r>
-        <w:t xml:space="preserve">Strategic Vision for </w:t>
-      </w:r>
-      <w:proofErr w:type="spellStart"/>
-      <w:r>
-        <w:t>Scribengine</w:t>
-      </w:r>
-      <w:proofErr w:type="spellEnd"/>
-      <w:r>
-        <w:t xml:space="preserve">                                                                                                                           </w:t>
+        <w:t xml:space="preserve">Strategic Vision for Scribengine                                                                                                                           </w:t>
       </w:r>
     </w:p>
     <w:p/>
@@ -1493,15 +1363,7 @@
     </w:p>
     <w:p>
       <w:r>
-        <w:t xml:space="preserve">  5. </w:t>
-      </w:r>
-      <w:proofErr w:type="spellStart"/>
-      <w:r>
-        <w:t>RiteTag</w:t>
-      </w:r>
-      <w:proofErr w:type="spellEnd"/>
-      <w:r>
-        <w:t xml:space="preserve"> Integration - This is the beginning of the analytics layer that will differentiate you.</w:t>
+        <w:t xml:space="preserve">  5. RiteTag Integration - This is the beginning of the analytics layer that will differentiate you.</w:t>
       </w:r>
     </w:p>
     <w:p/>
@@ -1599,15 +1461,7 @@
     </w:p>
     <w:p>
       <w:r>
-        <w:t xml:space="preserve">  - Based </w:t>
-      </w:r>
-      <w:proofErr w:type="gramStart"/>
-      <w:r>
-        <w:t>on:</w:t>
-      </w:r>
-      <w:proofErr w:type="gramEnd"/>
-      <w:r>
-        <w:t xml:space="preserve"> topic trending data, headline analysis, historical performance of similar content</w:t>
+        <w:t xml:space="preserve">  - Based on: topic trending data, headline analysis, historical performance of similar content</w:t>
       </w:r>
     </w:p>
     <w:p>
@@ -1662,15 +1516,7 @@
     </w:p>
     <w:p>
       <w:r>
-        <w:t xml:space="preserve">  - Before writing, agents </w:t>
-      </w:r>
-      <w:proofErr w:type="gramStart"/>
-      <w:r>
-        <w:t>actually research</w:t>
-      </w:r>
-      <w:proofErr w:type="gramEnd"/>
-      <w:r>
-        <w:t xml:space="preserve"> the topic</w:t>
+        <w:t xml:space="preserve">  - Before writing, agents actually research the topic</w:t>
       </w:r>
     </w:p>
     <w:p>
@@ -1733,15 +1579,7 @@
     </w:p>
     <w:p>
       <w:r>
-        <w:t xml:space="preserve">  - Hybrid </w:t>
-      </w:r>
-      <w:proofErr w:type="spellStart"/>
-      <w:r>
-        <w:t>AI+human</w:t>
-      </w:r>
-      <w:proofErr w:type="spellEnd"/>
-      <w:r>
-        <w:t xml:space="preserve"> creates quality LLMs alone can't match</w:t>
+        <w:t xml:space="preserve">  - Hybrid AI+human creates quality LLMs alone can't match</w:t>
       </w:r>
     </w:p>
     <w:p/>
@@ -1843,15 +1681,7 @@
     </w:p>
     <w:p>
       <w:r>
-        <w:t xml:space="preserve">  - User sets goals: "Increase organic </w:t>
-      </w:r>
-      <w:proofErr w:type="gramStart"/>
-      <w:r>
-        <w:t>traffic</w:t>
-      </w:r>
-      <w:proofErr w:type="gramEnd"/>
-      <w:r>
-        <w:t xml:space="preserve"> 30% in Q2"</w:t>
+        <w:t xml:space="preserve">  - User sets goals: "Increase organic traffic 30% in Q2"</w:t>
       </w:r>
     </w:p>
     <w:p>
@@ -1887,28 +1717,12 @@
     </w:p>
     <w:p>
       <w:r>
-        <w:t xml:space="preserve">  - Review and </w:t>
-      </w:r>
-      <w:proofErr w:type="gramStart"/>
-      <w:r>
-        <w:t>approve</w:t>
-      </w:r>
-      <w:proofErr w:type="gramEnd"/>
-      <w:r>
-        <w:t xml:space="preserve"> in batches</w:t>
-      </w:r>
-    </w:p>
-    <w:p>
-      <w:r>
-        <w:t xml:space="preserve">  - Export </w:t>
-      </w:r>
-      <w:proofErr w:type="gramStart"/>
-      <w:r>
-        <w:t>to</w:t>
-      </w:r>
-      <w:proofErr w:type="gramEnd"/>
-      <w:r>
-        <w:t xml:space="preserve"> scheduling tools</w:t>
+        <w:t xml:space="preserve">  - Review and approve in batches</w:t>
+      </w:r>
+    </w:p>
+    <w:p>
+      <w:r>
+        <w:t xml:space="preserve">  - Export to scheduling tools</w:t>
       </w:r>
     </w:p>
     <w:p/>
@@ -1934,15 +1748,7 @@
     </w:p>
     <w:p>
       <w:r>
-        <w:t xml:space="preserve">  - Enforce brand </w:t>
-      </w:r>
-      <w:proofErr w:type="gramStart"/>
-      <w:r>
-        <w:t>consistency at</w:t>
-      </w:r>
-      <w:proofErr w:type="gramEnd"/>
-      <w:r>
-        <w:t xml:space="preserve"> scale</w:t>
+        <w:t xml:space="preserve">  - Enforce brand consistency at scale</w:t>
       </w:r>
     </w:p>
     <w:p/>
@@ -1959,15 +1765,7 @@
     <w:p/>
     <w:p>
       <w:r>
-        <w:t xml:space="preserve">  Building on your </w:t>
-      </w:r>
-      <w:proofErr w:type="spellStart"/>
-      <w:r>
-        <w:t>RiteTag</w:t>
-      </w:r>
-      <w:proofErr w:type="spellEnd"/>
-      <w:r>
-        <w:t xml:space="preserve"> integration, here are analytics services that create real value:</w:t>
+        <w:t xml:space="preserve">  Building on your RiteTag integration, here are analytics services that create real value:</w:t>
       </w:r>
     </w:p>
     <w:p/>
@@ -1989,15 +1787,7 @@
     </w:p>
     <w:p>
       <w:r>
-        <w:t xml:space="preserve">  - Show: "You have 12 posts about 'email marketing' but none </w:t>
-      </w:r>
-      <w:proofErr w:type="gramStart"/>
-      <w:r>
-        <w:t>link to</w:t>
-      </w:r>
-      <w:proofErr w:type="gramEnd"/>
-      <w:r>
-        <w:t xml:space="preserve"> each other"</w:t>
+        <w:t xml:space="preserve">  - Show: "You have 12 posts about 'email marketing' but none link to each other"</w:t>
       </w:r>
     </w:p>
     <w:p>
@@ -2070,15 +1860,7 @@
     </w:p>
     <w:p>
       <w:r>
-        <w:t xml:space="preserve">  - </w:t>
-      </w:r>
-      <w:proofErr w:type="gramStart"/>
-      <w:r>
-        <w:t>Compare to</w:t>
-      </w:r>
-      <w:proofErr w:type="gramEnd"/>
-      <w:r>
-        <w:t xml:space="preserve"> competitors</w:t>
+        <w:t xml:space="preserve">  - Compare to competitors</w:t>
       </w:r>
     </w:p>
     <w:p>
@@ -2099,13 +1881,8 @@
     </w:p>
     <w:p>
       <w:r>
-        <w:t xml:space="preserve">  - Find sites that link to competitors but not to </w:t>
-      </w:r>
-      <w:proofErr w:type="gramStart"/>
-      <w:r>
-        <w:t>user</w:t>
-      </w:r>
-      <w:proofErr w:type="gramEnd"/>
+        <w:t xml:space="preserve">  - Find sites that link to competitors but not to user</w:t>
+      </w:r>
     </w:p>
     <w:p>
       <w:r>
@@ -2136,15 +1913,7 @@
     </w:p>
     <w:p>
       <w:r>
-        <w:t xml:space="preserve">  - User's content becomes an </w:t>
-      </w:r>
-      <w:proofErr w:type="spellStart"/>
-      <w:r>
-        <w:t>ebook</w:t>
-      </w:r>
-      <w:proofErr w:type="spellEnd"/>
-      <w:r>
-        <w:t>/course</w:t>
+        <w:t xml:space="preserve">  - User's content becomes an ebook/course</w:t>
       </w:r>
     </w:p>
     <w:p>
@@ -2159,15 +1928,7 @@
     </w:p>
     <w:p>
       <w:r>
-        <w:t xml:space="preserve">  - Outputs: PDF </w:t>
-      </w:r>
-      <w:proofErr w:type="spellStart"/>
-      <w:r>
-        <w:t>ebook</w:t>
-      </w:r>
-      <w:proofErr w:type="spellEnd"/>
-      <w:r>
-        <w:t>, course outline, sales page copy</w:t>
+        <w:t xml:space="preserve">  - Outputs: PDF ebook, course outline, sales page copy</w:t>
       </w:r>
     </w:p>
     <w:p/>
@@ -2409,15 +2170,7 @@
     </w:p>
     <w:p>
       <w:r>
-        <w:t xml:space="preserve">  - "Blog posts in SaaS average 1,200 words. </w:t>
-      </w:r>
-      <w:proofErr w:type="gramStart"/>
-      <w:r>
-        <w:t>Yours</w:t>
-      </w:r>
-      <w:proofErr w:type="gramEnd"/>
-      <w:r>
-        <w:t xml:space="preserve"> average 800. Consider longer content."</w:t>
+        <w:t xml:space="preserve">  - "Blog posts in SaaS average 1,200 words. Yours average 800. Consider longer content."</w:t>
       </w:r>
     </w:p>
     <w:p>
@@ -2484,15 +2237,7 @@
     <w:p/>
     <w:p>
       <w:r>
-        <w:t xml:space="preserve">  1. Content Repurposing Engine - Immediate 6x value </w:t>
-      </w:r>
-      <w:proofErr w:type="gramStart"/>
-      <w:r>
-        <w:t>multiplier</w:t>
-      </w:r>
-      <w:proofErr w:type="gramEnd"/>
-      <w:r>
-        <w:t>. Write once, get 6 outputs. Clear ROI users can feel.</w:t>
+        <w:t xml:space="preserve">  1. Content Repurposing Engine - Immediate 6x value multiplier. Write once, get 6 outputs. Clear ROI users can feel.</w:t>
       </w:r>
     </w:p>
     <w:p>
@@ -2503,6 +2248,3998 @@
     <w:p>
       <w:r>
         <w:t xml:space="preserve">  3. SEO Content Gap Analyzer - Answers "what should I write?" Most users struggle with this. Pure intelligence value, not just generation.</w:t>
+      </w:r>
+    </w:p>
+    <w:p/>
+    <w:p>
+      <w:r>
+        <w:t>@@@@@@@@@@@@@@@@@@@@@@@@@@@@@@@@@@@@@@@@@@@</w:t>
+      </w:r>
+    </w:p>
+    <w:p>
+      <w:r>
+        <w:t xml:space="preserve">  Content Advisor Pipeline - Strategic Brainstorm</w:t>
+      </w:r>
+    </w:p>
+    <w:p>
+      <w:r>
+        <w:t xml:space="preserve">                                                                                                                         </w:t>
+      </w:r>
+    </w:p>
+    <w:p>
+      <w:r>
+        <w:t xml:space="preserve">  The Core Vision </w:t>
+      </w:r>
+    </w:p>
+    <w:p/>
+    <w:p>
+      <w:r>
+        <w:t xml:space="preserve">  The Content Advisor is essentially a "Digital Marketing Strategist in a Box" - a discovery and consultation pipeline   </w:t>
+      </w:r>
+    </w:p>
+    <w:p>
+      <w:r>
+        <w:t xml:space="preserve">  that transforms vague user goals into specific, actionable, pre-configured content projects.</w:t>
+      </w:r>
+    </w:p>
+    <w:p/>
+    <w:p>
+      <w:r>
+        <w:t xml:space="preserve">  ---</w:t>
+      </w:r>
+    </w:p>
+    <w:p>
+      <w:r>
+        <w:t xml:space="preserve">  Part 1: Analytics Tools Integration</w:t>
+      </w:r>
+    </w:p>
+    <w:p/>
+    <w:p>
+      <w:r>
+        <w:t xml:space="preserve">  Tier 1: HIGH-VALUE FREE/AFFORDABLE APIs</w:t>
+      </w:r>
+    </w:p>
+    <w:p>
+      <w:r>
+        <w:t xml:space="preserve">  ┌──────────────────────────</w:t>
+      </w:r>
+      <w:r>
+        <w:rPr>
+          <w:rFonts w:ascii="MS Gothic" w:eastAsia="MS Gothic" w:hAnsi="MS Gothic" w:cs="MS Gothic" w:hint="eastAsia"/>
+        </w:rPr>
+        <w:t>┬</w:t>
+      </w:r>
+      <w:r>
+        <w:rPr>
+          <w:rFonts w:ascii="Aptos" w:hAnsi="Aptos" w:cs="Aptos"/>
+        </w:rPr>
+        <w:t>─────────────────────</w:t>
+      </w:r>
+      <w:r>
+        <w:rPr>
+          <w:rFonts w:ascii="MS Gothic" w:eastAsia="MS Gothic" w:hAnsi="MS Gothic" w:cs="MS Gothic" w:hint="eastAsia"/>
+        </w:rPr>
+        <w:t>┬</w:t>
+      </w:r>
+      <w:r>
+        <w:rPr>
+          <w:rFonts w:ascii="Aptos" w:hAnsi="Aptos" w:cs="Aptos"/>
+        </w:rPr>
+        <w:t>──────────────────────────────────────────────────────</w:t>
+      </w:r>
+      <w:r>
+        <w:rPr>
+          <w:rFonts w:ascii="MS Gothic" w:eastAsia="MS Gothic" w:hAnsi="MS Gothic" w:cs="MS Gothic" w:hint="eastAsia"/>
+        </w:rPr>
+        <w:t>┬</w:t>
+      </w:r>
+      <w:r>
+        <w:rPr>
+          <w:rFonts w:ascii="Aptos" w:hAnsi="Aptos" w:cs="Aptos"/>
+        </w:rPr>
+        <w:t>─────────────┐</w:t>
+      </w:r>
+    </w:p>
+    <w:p>
+      <w:r>
+        <w:t xml:space="preserve">  │           Tool           │       Purpose       │                    Data Provided                     │    Cost     │</w:t>
+      </w:r>
+    </w:p>
+    <w:p>
+      <w:r>
+        <w:lastRenderedPageBreak/>
+        <w:t xml:space="preserve">  </w:t>
+      </w:r>
+      <w:r>
+        <w:rPr>
+          <w:rFonts w:ascii="MS Gothic" w:eastAsia="MS Gothic" w:hAnsi="MS Gothic" w:cs="MS Gothic" w:hint="eastAsia"/>
+        </w:rPr>
+        <w:t>├</w:t>
+      </w:r>
+      <w:r>
+        <w:rPr>
+          <w:rFonts w:ascii="Aptos" w:hAnsi="Aptos" w:cs="Aptos"/>
+        </w:rPr>
+        <w:t>──────────────────────────</w:t>
+      </w:r>
+      <w:r>
+        <w:rPr>
+          <w:rFonts w:ascii="MS Gothic" w:eastAsia="MS Gothic" w:hAnsi="MS Gothic" w:cs="MS Gothic" w:hint="eastAsia"/>
+        </w:rPr>
+        <w:t>┼</w:t>
+      </w:r>
+      <w:r>
+        <w:rPr>
+          <w:rFonts w:ascii="Aptos" w:hAnsi="Aptos" w:cs="Aptos"/>
+        </w:rPr>
+        <w:t>─────────────────────</w:t>
+      </w:r>
+      <w:r>
+        <w:rPr>
+          <w:rFonts w:ascii="MS Gothic" w:eastAsia="MS Gothic" w:hAnsi="MS Gothic" w:cs="MS Gothic" w:hint="eastAsia"/>
+        </w:rPr>
+        <w:t>┼</w:t>
+      </w:r>
+      <w:r>
+        <w:rPr>
+          <w:rFonts w:ascii="Aptos" w:hAnsi="Aptos" w:cs="Aptos"/>
+        </w:rPr>
+        <w:t>──────────────────────────────────────────────────────</w:t>
+      </w:r>
+      <w:r>
+        <w:rPr>
+          <w:rFonts w:ascii="MS Gothic" w:eastAsia="MS Gothic" w:hAnsi="MS Gothic" w:cs="MS Gothic" w:hint="eastAsia"/>
+        </w:rPr>
+        <w:t>┼</w:t>
+      </w:r>
+      <w:r>
+        <w:rPr>
+          <w:rFonts w:ascii="Aptos" w:hAnsi="Aptos" w:cs="Aptos"/>
+        </w:rPr>
+        <w:t>─────────────</w:t>
+      </w:r>
+      <w:r>
+        <w:rPr>
+          <w:rFonts w:ascii="MS Gothic" w:eastAsia="MS Gothic" w:hAnsi="MS Gothic" w:cs="MS Gothic" w:hint="eastAsia"/>
+        </w:rPr>
+        <w:t>┤</w:t>
+      </w:r>
+    </w:p>
+    <w:p>
+      <w:r>
+        <w:t xml:space="preserve">  │ Google Trends API        │ Trend analysis      │ Search interest over time, related queries, regional │ Free        │</w:t>
+      </w:r>
+    </w:p>
+    <w:p>
+      <w:r>
+        <w:t xml:space="preserve">  │                          │                     │  interest                                            │             │</w:t>
+      </w:r>
+    </w:p>
+    <w:p>
+      <w:r>
+        <w:t xml:space="preserve">  </w:t>
+      </w:r>
+      <w:r>
+        <w:rPr>
+          <w:rFonts w:ascii="MS Gothic" w:eastAsia="MS Gothic" w:hAnsi="MS Gothic" w:cs="MS Gothic" w:hint="eastAsia"/>
+        </w:rPr>
+        <w:t>├</w:t>
+      </w:r>
+      <w:r>
+        <w:rPr>
+          <w:rFonts w:ascii="Aptos" w:hAnsi="Aptos" w:cs="Aptos"/>
+        </w:rPr>
+        <w:t>──────────────────────────</w:t>
+      </w:r>
+      <w:r>
+        <w:rPr>
+          <w:rFonts w:ascii="MS Gothic" w:eastAsia="MS Gothic" w:hAnsi="MS Gothic" w:cs="MS Gothic" w:hint="eastAsia"/>
+        </w:rPr>
+        <w:t>┼</w:t>
+      </w:r>
+      <w:r>
+        <w:rPr>
+          <w:rFonts w:ascii="Aptos" w:hAnsi="Aptos" w:cs="Aptos"/>
+        </w:rPr>
+        <w:t>─────────────────────</w:t>
+      </w:r>
+      <w:r>
+        <w:rPr>
+          <w:rFonts w:ascii="MS Gothic" w:eastAsia="MS Gothic" w:hAnsi="MS Gothic" w:cs="MS Gothic" w:hint="eastAsia"/>
+        </w:rPr>
+        <w:t>┼</w:t>
+      </w:r>
+      <w:r>
+        <w:rPr>
+          <w:rFonts w:ascii="Aptos" w:hAnsi="Aptos" w:cs="Aptos"/>
+        </w:rPr>
+        <w:t>──────────────────────────────────────────────────────</w:t>
+      </w:r>
+      <w:r>
+        <w:rPr>
+          <w:rFonts w:ascii="MS Gothic" w:eastAsia="MS Gothic" w:hAnsi="MS Gothic" w:cs="MS Gothic" w:hint="eastAsia"/>
+        </w:rPr>
+        <w:t>┼</w:t>
+      </w:r>
+      <w:r>
+        <w:rPr>
+          <w:rFonts w:ascii="Aptos" w:hAnsi="Aptos" w:cs="Aptos"/>
+        </w:rPr>
+        <w:t>─────────────</w:t>
+      </w:r>
+      <w:r>
+        <w:rPr>
+          <w:rFonts w:ascii="MS Gothic" w:eastAsia="MS Gothic" w:hAnsi="MS Gothic" w:cs="MS Gothic" w:hint="eastAsia"/>
+        </w:rPr>
+        <w:t>┤</w:t>
+      </w:r>
+    </w:p>
+    <w:p>
+      <w:r>
+        <w:t xml:space="preserve">  │ Google PageSpeed         │ Website audit       │ Core Web Vitals, performance scores, mobile/desktop  │ Free        │</w:t>
+      </w:r>
+    </w:p>
+    <w:p>
+      <w:r>
+        <w:t xml:space="preserve">  │ Insights                 │                     │                                                      │             │</w:t>
+      </w:r>
+    </w:p>
+    <w:p>
+      <w:r>
+        <w:t xml:space="preserve">  </w:t>
+      </w:r>
+      <w:r>
+        <w:rPr>
+          <w:rFonts w:ascii="MS Gothic" w:eastAsia="MS Gothic" w:hAnsi="MS Gothic" w:cs="MS Gothic" w:hint="eastAsia"/>
+        </w:rPr>
+        <w:t>├</w:t>
+      </w:r>
+      <w:r>
+        <w:rPr>
+          <w:rFonts w:ascii="Aptos" w:hAnsi="Aptos" w:cs="Aptos"/>
+        </w:rPr>
+        <w:t>──────────────────────────</w:t>
+      </w:r>
+      <w:r>
+        <w:rPr>
+          <w:rFonts w:ascii="MS Gothic" w:eastAsia="MS Gothic" w:hAnsi="MS Gothic" w:cs="MS Gothic" w:hint="eastAsia"/>
+        </w:rPr>
+        <w:t>┼</w:t>
+      </w:r>
+      <w:r>
+        <w:rPr>
+          <w:rFonts w:ascii="Aptos" w:hAnsi="Aptos" w:cs="Aptos"/>
+        </w:rPr>
+        <w:t>─────────────────────</w:t>
+      </w:r>
+      <w:r>
+        <w:rPr>
+          <w:rFonts w:ascii="MS Gothic" w:eastAsia="MS Gothic" w:hAnsi="MS Gothic" w:cs="MS Gothic" w:hint="eastAsia"/>
+        </w:rPr>
+        <w:t>┼</w:t>
+      </w:r>
+      <w:r>
+        <w:rPr>
+          <w:rFonts w:ascii="Aptos" w:hAnsi="Aptos" w:cs="Aptos"/>
+        </w:rPr>
+        <w:t>──────────────────────────────────────────────────────</w:t>
+      </w:r>
+      <w:r>
+        <w:rPr>
+          <w:rFonts w:ascii="MS Gothic" w:eastAsia="MS Gothic" w:hAnsi="MS Gothic" w:cs="MS Gothic" w:hint="eastAsia"/>
+        </w:rPr>
+        <w:t>┼</w:t>
+      </w:r>
+      <w:r>
+        <w:rPr>
+          <w:rFonts w:ascii="Aptos" w:hAnsi="Aptos" w:cs="Aptos"/>
+        </w:rPr>
+        <w:t>─────────────</w:t>
+      </w:r>
+      <w:r>
+        <w:rPr>
+          <w:rFonts w:ascii="MS Gothic" w:eastAsia="MS Gothic" w:hAnsi="MS Gothic" w:cs="MS Gothic" w:hint="eastAsia"/>
+        </w:rPr>
+        <w:t>┤</w:t>
+      </w:r>
+    </w:p>
+    <w:p>
+      <w:r>
+        <w:t xml:space="preserve">  │ Facebook Ad Library API  │ Competitor ad       │ Active ads, ad copy, creative assets, spend          │ Free        │</w:t>
+      </w:r>
+    </w:p>
+    <w:p>
+      <w:r>
+        <w:t xml:space="preserve">  │                          │ research            │ estimates                                            │             │</w:t>
+      </w:r>
+    </w:p>
+    <w:p>
+      <w:r>
+        <w:t xml:space="preserve">  </w:t>
+      </w:r>
+      <w:r>
+        <w:rPr>
+          <w:rFonts w:ascii="MS Gothic" w:eastAsia="MS Gothic" w:hAnsi="MS Gothic" w:cs="MS Gothic" w:hint="eastAsia"/>
+        </w:rPr>
+        <w:t>├</w:t>
+      </w:r>
+      <w:r>
+        <w:rPr>
+          <w:rFonts w:ascii="Aptos" w:hAnsi="Aptos" w:cs="Aptos"/>
+        </w:rPr>
+        <w:t>──────────────────────────</w:t>
+      </w:r>
+      <w:r>
+        <w:rPr>
+          <w:rFonts w:ascii="MS Gothic" w:eastAsia="MS Gothic" w:hAnsi="MS Gothic" w:cs="MS Gothic" w:hint="eastAsia"/>
+        </w:rPr>
+        <w:t>┼</w:t>
+      </w:r>
+      <w:r>
+        <w:rPr>
+          <w:rFonts w:ascii="Aptos" w:hAnsi="Aptos" w:cs="Aptos"/>
+        </w:rPr>
+        <w:t>─────────────────────</w:t>
+      </w:r>
+      <w:r>
+        <w:rPr>
+          <w:rFonts w:ascii="MS Gothic" w:eastAsia="MS Gothic" w:hAnsi="MS Gothic" w:cs="MS Gothic" w:hint="eastAsia"/>
+        </w:rPr>
+        <w:t>┼</w:t>
+      </w:r>
+      <w:r>
+        <w:rPr>
+          <w:rFonts w:ascii="Aptos" w:hAnsi="Aptos" w:cs="Aptos"/>
+        </w:rPr>
+        <w:t>──────────────────────────────────────────────────────</w:t>
+      </w:r>
+      <w:r>
+        <w:rPr>
+          <w:rFonts w:ascii="MS Gothic" w:eastAsia="MS Gothic" w:hAnsi="MS Gothic" w:cs="MS Gothic" w:hint="eastAsia"/>
+        </w:rPr>
+        <w:t>┼</w:t>
+      </w:r>
+      <w:r>
+        <w:rPr>
+          <w:rFonts w:ascii="Aptos" w:hAnsi="Aptos" w:cs="Aptos"/>
+        </w:rPr>
+        <w:t>─────────────</w:t>
+      </w:r>
+      <w:r>
+        <w:rPr>
+          <w:rFonts w:ascii="MS Gothic" w:eastAsia="MS Gothic" w:hAnsi="MS Gothic" w:cs="MS Gothic" w:hint="eastAsia"/>
+        </w:rPr>
+        <w:t>┤</w:t>
+      </w:r>
+    </w:p>
+    <w:p>
+      <w:r>
+        <w:t xml:space="preserve">  │ Answer The Public        │ Content ideas       │ Question-based queries, prepositions, comparisons    │ Free tier   │</w:t>
+      </w:r>
+    </w:p>
+    <w:p>
+      <w:r>
+        <w:t xml:space="preserve">  </w:t>
+      </w:r>
+      <w:r>
+        <w:rPr>
+          <w:rFonts w:ascii="MS Gothic" w:eastAsia="MS Gothic" w:hAnsi="MS Gothic" w:cs="MS Gothic" w:hint="eastAsia"/>
+        </w:rPr>
+        <w:t>├</w:t>
+      </w:r>
+      <w:r>
+        <w:rPr>
+          <w:rFonts w:ascii="Aptos" w:hAnsi="Aptos" w:cs="Aptos"/>
+        </w:rPr>
+        <w:t>──────────────────────────</w:t>
+      </w:r>
+      <w:r>
+        <w:rPr>
+          <w:rFonts w:ascii="MS Gothic" w:eastAsia="MS Gothic" w:hAnsi="MS Gothic" w:cs="MS Gothic" w:hint="eastAsia"/>
+        </w:rPr>
+        <w:t>┼</w:t>
+      </w:r>
+      <w:r>
+        <w:rPr>
+          <w:rFonts w:ascii="Aptos" w:hAnsi="Aptos" w:cs="Aptos"/>
+        </w:rPr>
+        <w:t>─────────────────────</w:t>
+      </w:r>
+      <w:r>
+        <w:rPr>
+          <w:rFonts w:ascii="MS Gothic" w:eastAsia="MS Gothic" w:hAnsi="MS Gothic" w:cs="MS Gothic" w:hint="eastAsia"/>
+        </w:rPr>
+        <w:t>┼</w:t>
+      </w:r>
+      <w:r>
+        <w:rPr>
+          <w:rFonts w:ascii="Aptos" w:hAnsi="Aptos" w:cs="Aptos"/>
+        </w:rPr>
+        <w:t>──────────────────────────────────────────────────────</w:t>
+      </w:r>
+      <w:r>
+        <w:rPr>
+          <w:rFonts w:ascii="MS Gothic" w:eastAsia="MS Gothic" w:hAnsi="MS Gothic" w:cs="MS Gothic" w:hint="eastAsia"/>
+        </w:rPr>
+        <w:t>┼</w:t>
+      </w:r>
+      <w:r>
+        <w:rPr>
+          <w:rFonts w:ascii="Aptos" w:hAnsi="Aptos" w:cs="Aptos"/>
+        </w:rPr>
+        <w:t>─────────────</w:t>
+      </w:r>
+      <w:r>
+        <w:rPr>
+          <w:rFonts w:ascii="MS Gothic" w:eastAsia="MS Gothic" w:hAnsi="MS Gothic" w:cs="MS Gothic" w:hint="eastAsia"/>
+        </w:rPr>
+        <w:t>┤</w:t>
+      </w:r>
+    </w:p>
+    <w:p>
+      <w:r>
+        <w:t xml:space="preserve">  │ RiteTag (already         │ Hashtag analytics   │ Real-time hashtag performance                        │ Already     │</w:t>
+      </w:r>
+    </w:p>
+    <w:p>
+      <w:r>
+        <w:t xml:space="preserve">  │ integrated)              │                     │                                                      │ have        │</w:t>
+      </w:r>
+    </w:p>
+    <w:p>
+      <w:r>
+        <w:t xml:space="preserve">  └──────────────────────────</w:t>
+      </w:r>
+      <w:r>
+        <w:rPr>
+          <w:rFonts w:ascii="MS Gothic" w:eastAsia="MS Gothic" w:hAnsi="MS Gothic" w:cs="MS Gothic" w:hint="eastAsia"/>
+        </w:rPr>
+        <w:t>┴</w:t>
+      </w:r>
+      <w:r>
+        <w:rPr>
+          <w:rFonts w:ascii="Aptos" w:hAnsi="Aptos" w:cs="Aptos"/>
+        </w:rPr>
+        <w:t>─────────────────────</w:t>
+      </w:r>
+      <w:r>
+        <w:rPr>
+          <w:rFonts w:ascii="MS Gothic" w:eastAsia="MS Gothic" w:hAnsi="MS Gothic" w:cs="MS Gothic" w:hint="eastAsia"/>
+        </w:rPr>
+        <w:t>┴</w:t>
+      </w:r>
+      <w:r>
+        <w:rPr>
+          <w:rFonts w:ascii="Aptos" w:hAnsi="Aptos" w:cs="Aptos"/>
+        </w:rPr>
+        <w:t>──────────────────────────────────────────────────────</w:t>
+      </w:r>
+      <w:r>
+        <w:rPr>
+          <w:rFonts w:ascii="MS Gothic" w:eastAsia="MS Gothic" w:hAnsi="MS Gothic" w:cs="MS Gothic" w:hint="eastAsia"/>
+        </w:rPr>
+        <w:t>┴</w:t>
+      </w:r>
+      <w:r>
+        <w:rPr>
+          <w:rFonts w:ascii="Aptos" w:hAnsi="Aptos" w:cs="Aptos"/>
+        </w:rPr>
+        <w:t>─────────────┘</w:t>
+      </w:r>
+    </w:p>
+    <w:p>
+      <w:r>
+        <w:t xml:space="preserve">  Tier 2: HIGH-VALUE PAID APIs</w:t>
+      </w:r>
+    </w:p>
+    <w:p>
+      <w:r>
+        <w:lastRenderedPageBreak/>
+        <w:t xml:space="preserve">  ┌────────────</w:t>
+      </w:r>
+      <w:r>
+        <w:rPr>
+          <w:rFonts w:ascii="MS Gothic" w:eastAsia="MS Gothic" w:hAnsi="MS Gothic" w:cs="MS Gothic" w:hint="eastAsia"/>
+        </w:rPr>
+        <w:t>┬</w:t>
+      </w:r>
+      <w:r>
+        <w:rPr>
+          <w:rFonts w:ascii="Aptos" w:hAnsi="Aptos" w:cs="Aptos"/>
+        </w:rPr>
+        <w:t>───────────────────</w:t>
+      </w:r>
+      <w:r>
+        <w:rPr>
+          <w:rFonts w:ascii="MS Gothic" w:eastAsia="MS Gothic" w:hAnsi="MS Gothic" w:cs="MS Gothic" w:hint="eastAsia"/>
+        </w:rPr>
+        <w:t>┬</w:t>
+      </w:r>
+      <w:r>
+        <w:rPr>
+          <w:rFonts w:ascii="Aptos" w:hAnsi="Aptos" w:cs="Aptos"/>
+        </w:rPr>
+        <w:t>────────────────────────────────────────────────────────</w:t>
+      </w:r>
+      <w:r>
+        <w:rPr>
+          <w:rFonts w:ascii="MS Gothic" w:eastAsia="MS Gothic" w:hAnsi="MS Gothic" w:cs="MS Gothic" w:hint="eastAsia"/>
+        </w:rPr>
+        <w:t>┬</w:t>
+      </w:r>
+      <w:r>
+        <w:rPr>
+          <w:rFonts w:ascii="Aptos" w:hAnsi="Aptos" w:cs="Aptos"/>
+        </w:rPr>
+        <w:t>───────────────────────────┐</w:t>
+      </w:r>
+    </w:p>
+    <w:p>
+      <w:r>
+        <w:t xml:space="preserve">  │    Tool    │      Purpose      │                     Data Provided                      │       Why Essential       │</w:t>
+      </w:r>
+    </w:p>
+    <w:p>
+      <w:r>
+        <w:t xml:space="preserve">  </w:t>
+      </w:r>
+      <w:r>
+        <w:rPr>
+          <w:rFonts w:ascii="MS Gothic" w:eastAsia="MS Gothic" w:hAnsi="MS Gothic" w:cs="MS Gothic" w:hint="eastAsia"/>
+        </w:rPr>
+        <w:t>├</w:t>
+      </w:r>
+      <w:r>
+        <w:rPr>
+          <w:rFonts w:ascii="Aptos" w:hAnsi="Aptos" w:cs="Aptos"/>
+        </w:rPr>
+        <w:t>────────────</w:t>
+      </w:r>
+      <w:r>
+        <w:rPr>
+          <w:rFonts w:ascii="MS Gothic" w:eastAsia="MS Gothic" w:hAnsi="MS Gothic" w:cs="MS Gothic" w:hint="eastAsia"/>
+        </w:rPr>
+        <w:t>┼</w:t>
+      </w:r>
+      <w:r>
+        <w:rPr>
+          <w:rFonts w:ascii="Aptos" w:hAnsi="Aptos" w:cs="Aptos"/>
+        </w:rPr>
+        <w:t>───────────────────</w:t>
+      </w:r>
+      <w:r>
+        <w:rPr>
+          <w:rFonts w:ascii="MS Gothic" w:eastAsia="MS Gothic" w:hAnsi="MS Gothic" w:cs="MS Gothic" w:hint="eastAsia"/>
+        </w:rPr>
+        <w:t>┼</w:t>
+      </w:r>
+      <w:r>
+        <w:rPr>
+          <w:rFonts w:ascii="Aptos" w:hAnsi="Aptos" w:cs="Aptos"/>
+        </w:rPr>
+        <w:t>────────────────────────────────────────────────────────</w:t>
+      </w:r>
+      <w:r>
+        <w:rPr>
+          <w:rFonts w:ascii="MS Gothic" w:eastAsia="MS Gothic" w:hAnsi="MS Gothic" w:cs="MS Gothic" w:hint="eastAsia"/>
+        </w:rPr>
+        <w:t>┼</w:t>
+      </w:r>
+      <w:r>
+        <w:rPr>
+          <w:rFonts w:ascii="Aptos" w:hAnsi="Aptos" w:cs="Aptos"/>
+        </w:rPr>
+        <w:t>───────────────────────────</w:t>
+      </w:r>
+      <w:r>
+        <w:rPr>
+          <w:rFonts w:ascii="MS Gothic" w:eastAsia="MS Gothic" w:hAnsi="MS Gothic" w:cs="MS Gothic" w:hint="eastAsia"/>
+        </w:rPr>
+        <w:t>┤</w:t>
+      </w:r>
+    </w:p>
+    <w:p>
+      <w:r>
+        <w:t xml:space="preserve">  │ SEMrush    │ SEO intelligence  │ Keywords, rankings, backlinks, competitor analysis,    │ Industry standard,        │</w:t>
+      </w:r>
+    </w:p>
+    <w:p>
+      <w:r>
+        <w:t xml:space="preserve">  │ API        │                   │ content gap                                            │ comprehensive             │</w:t>
+      </w:r>
+    </w:p>
+    <w:p>
+      <w:r>
+        <w:t xml:space="preserve">  </w:t>
+      </w:r>
+      <w:r>
+        <w:rPr>
+          <w:rFonts w:ascii="MS Gothic" w:eastAsia="MS Gothic" w:hAnsi="MS Gothic" w:cs="MS Gothic" w:hint="eastAsia"/>
+        </w:rPr>
+        <w:t>├</w:t>
+      </w:r>
+      <w:r>
+        <w:rPr>
+          <w:rFonts w:ascii="Aptos" w:hAnsi="Aptos" w:cs="Aptos"/>
+        </w:rPr>
+        <w:t>────────────</w:t>
+      </w:r>
+      <w:r>
+        <w:rPr>
+          <w:rFonts w:ascii="MS Gothic" w:eastAsia="MS Gothic" w:hAnsi="MS Gothic" w:cs="MS Gothic" w:hint="eastAsia"/>
+        </w:rPr>
+        <w:t>┼</w:t>
+      </w:r>
+      <w:r>
+        <w:rPr>
+          <w:rFonts w:ascii="Aptos" w:hAnsi="Aptos" w:cs="Aptos"/>
+        </w:rPr>
+        <w:t>───────────────────</w:t>
+      </w:r>
+      <w:r>
+        <w:rPr>
+          <w:rFonts w:ascii="MS Gothic" w:eastAsia="MS Gothic" w:hAnsi="MS Gothic" w:cs="MS Gothic" w:hint="eastAsia"/>
+        </w:rPr>
+        <w:t>┼</w:t>
+      </w:r>
+      <w:r>
+        <w:rPr>
+          <w:rFonts w:ascii="Aptos" w:hAnsi="Aptos" w:cs="Aptos"/>
+        </w:rPr>
+        <w:t>────────────────────────────────────────────────────────</w:t>
+      </w:r>
+      <w:r>
+        <w:rPr>
+          <w:rFonts w:ascii="MS Gothic" w:eastAsia="MS Gothic" w:hAnsi="MS Gothic" w:cs="MS Gothic" w:hint="eastAsia"/>
+        </w:rPr>
+        <w:t>┼</w:t>
+      </w:r>
+      <w:r>
+        <w:rPr>
+          <w:rFonts w:ascii="Aptos" w:hAnsi="Aptos" w:cs="Aptos"/>
+        </w:rPr>
+        <w:t>───────────────────────────</w:t>
+      </w:r>
+      <w:r>
+        <w:rPr>
+          <w:rFonts w:ascii="MS Gothic" w:eastAsia="MS Gothic" w:hAnsi="MS Gothic" w:cs="MS Gothic" w:hint="eastAsia"/>
+        </w:rPr>
+        <w:t>┤</w:t>
+      </w:r>
+    </w:p>
+    <w:p>
+      <w:r>
+        <w:t xml:space="preserve">  │ SparkToro  │ Audience          │ Where audience hangs out, what they read/watch,        │ Unique audience insights  │</w:t>
+      </w:r>
+    </w:p>
+    <w:p>
+      <w:r>
+        <w:t xml:space="preserve">  │            │ intelligence      │ influencers they follow                                │                           │</w:t>
+      </w:r>
+    </w:p>
+    <w:p>
+      <w:r>
+        <w:t xml:space="preserve">  </w:t>
+      </w:r>
+      <w:r>
+        <w:rPr>
+          <w:rFonts w:ascii="MS Gothic" w:eastAsia="MS Gothic" w:hAnsi="MS Gothic" w:cs="MS Gothic" w:hint="eastAsia"/>
+        </w:rPr>
+        <w:t>├</w:t>
+      </w:r>
+      <w:r>
+        <w:rPr>
+          <w:rFonts w:ascii="Aptos" w:hAnsi="Aptos" w:cs="Aptos"/>
+        </w:rPr>
+        <w:t>────────────</w:t>
+      </w:r>
+      <w:r>
+        <w:rPr>
+          <w:rFonts w:ascii="MS Gothic" w:eastAsia="MS Gothic" w:hAnsi="MS Gothic" w:cs="MS Gothic" w:hint="eastAsia"/>
+        </w:rPr>
+        <w:t>┼</w:t>
+      </w:r>
+      <w:r>
+        <w:rPr>
+          <w:rFonts w:ascii="Aptos" w:hAnsi="Aptos" w:cs="Aptos"/>
+        </w:rPr>
+        <w:t>───────────────────</w:t>
+      </w:r>
+      <w:r>
+        <w:rPr>
+          <w:rFonts w:ascii="MS Gothic" w:eastAsia="MS Gothic" w:hAnsi="MS Gothic" w:cs="MS Gothic" w:hint="eastAsia"/>
+        </w:rPr>
+        <w:t>┼</w:t>
+      </w:r>
+      <w:r>
+        <w:rPr>
+          <w:rFonts w:ascii="Aptos" w:hAnsi="Aptos" w:cs="Aptos"/>
+        </w:rPr>
+        <w:t>────────────────────────────────────────────────────────</w:t>
+      </w:r>
+      <w:r>
+        <w:rPr>
+          <w:rFonts w:ascii="MS Gothic" w:eastAsia="MS Gothic" w:hAnsi="MS Gothic" w:cs="MS Gothic" w:hint="eastAsia"/>
+        </w:rPr>
+        <w:t>┼</w:t>
+      </w:r>
+      <w:r>
+        <w:rPr>
+          <w:rFonts w:ascii="Aptos" w:hAnsi="Aptos" w:cs="Aptos"/>
+        </w:rPr>
+        <w:t>───────────────────────────</w:t>
+      </w:r>
+      <w:r>
+        <w:rPr>
+          <w:rFonts w:ascii="MS Gothic" w:eastAsia="MS Gothic" w:hAnsi="MS Gothic" w:cs="MS Gothic" w:hint="eastAsia"/>
+        </w:rPr>
+        <w:t>┤</w:t>
+      </w:r>
+    </w:p>
+    <w:p>
+      <w:r>
+        <w:t xml:space="preserve">  │ BuzzSumo   │ Content research  │ Top performing content by topic, trending content,     │ Content performance data  │</w:t>
+      </w:r>
+    </w:p>
+    <w:p>
+      <w:r>
+        <w:t xml:space="preserve">  │            │                   │ influencer identification                              │                           │</w:t>
+      </w:r>
+    </w:p>
+    <w:p>
+      <w:r>
+        <w:t xml:space="preserve">  </w:t>
+      </w:r>
+      <w:r>
+        <w:rPr>
+          <w:rFonts w:ascii="MS Gothic" w:eastAsia="MS Gothic" w:hAnsi="MS Gothic" w:cs="MS Gothic" w:hint="eastAsia"/>
+        </w:rPr>
+        <w:t>├</w:t>
+      </w:r>
+      <w:r>
+        <w:rPr>
+          <w:rFonts w:ascii="Aptos" w:hAnsi="Aptos" w:cs="Aptos"/>
+        </w:rPr>
+        <w:t>────────────</w:t>
+      </w:r>
+      <w:r>
+        <w:rPr>
+          <w:rFonts w:ascii="MS Gothic" w:eastAsia="MS Gothic" w:hAnsi="MS Gothic" w:cs="MS Gothic" w:hint="eastAsia"/>
+        </w:rPr>
+        <w:t>┼</w:t>
+      </w:r>
+      <w:r>
+        <w:rPr>
+          <w:rFonts w:ascii="Aptos" w:hAnsi="Aptos" w:cs="Aptos"/>
+        </w:rPr>
+        <w:t>───────────────────</w:t>
+      </w:r>
+      <w:r>
+        <w:rPr>
+          <w:rFonts w:ascii="MS Gothic" w:eastAsia="MS Gothic" w:hAnsi="MS Gothic" w:cs="MS Gothic" w:hint="eastAsia"/>
+        </w:rPr>
+        <w:t>┼</w:t>
+      </w:r>
+      <w:r>
+        <w:rPr>
+          <w:rFonts w:ascii="Aptos" w:hAnsi="Aptos" w:cs="Aptos"/>
+        </w:rPr>
+        <w:t>────────────────────────────────────────────────────────</w:t>
+      </w:r>
+      <w:r>
+        <w:rPr>
+          <w:rFonts w:ascii="MS Gothic" w:eastAsia="MS Gothic" w:hAnsi="MS Gothic" w:cs="MS Gothic" w:hint="eastAsia"/>
+        </w:rPr>
+        <w:t>┼</w:t>
+      </w:r>
+      <w:r>
+        <w:rPr>
+          <w:rFonts w:ascii="Aptos" w:hAnsi="Aptos" w:cs="Aptos"/>
+        </w:rPr>
+        <w:t>───────────────────────────</w:t>
+      </w:r>
+      <w:r>
+        <w:rPr>
+          <w:rFonts w:ascii="MS Gothic" w:eastAsia="MS Gothic" w:hAnsi="MS Gothic" w:cs="MS Gothic" w:hint="eastAsia"/>
+        </w:rPr>
+        <w:t>┤</w:t>
+      </w:r>
+    </w:p>
+    <w:p>
+      <w:r>
+        <w:t xml:space="preserve">  │ SimilarWeb │ Traffic           │ Website traffic estimates, traffic sources, competitor │ Market sizing             │</w:t>
+      </w:r>
+    </w:p>
+    <w:p>
+      <w:r>
+        <w:t xml:space="preserve">  │            │ intelligence      │  benchmarking                                          │                           │</w:t>
+      </w:r>
+    </w:p>
+    <w:p>
+      <w:r>
+        <w:lastRenderedPageBreak/>
+        <w:t xml:space="preserve">  </w:t>
+      </w:r>
+      <w:r>
+        <w:rPr>
+          <w:rFonts w:ascii="MS Gothic" w:eastAsia="MS Gothic" w:hAnsi="MS Gothic" w:cs="MS Gothic" w:hint="eastAsia"/>
+        </w:rPr>
+        <w:t>├</w:t>
+      </w:r>
+      <w:r>
+        <w:rPr>
+          <w:rFonts w:ascii="Aptos" w:hAnsi="Aptos" w:cs="Aptos"/>
+        </w:rPr>
+        <w:t>────────────</w:t>
+      </w:r>
+      <w:r>
+        <w:rPr>
+          <w:rFonts w:ascii="MS Gothic" w:eastAsia="MS Gothic" w:hAnsi="MS Gothic" w:cs="MS Gothic" w:hint="eastAsia"/>
+        </w:rPr>
+        <w:t>┼</w:t>
+      </w:r>
+      <w:r>
+        <w:rPr>
+          <w:rFonts w:ascii="Aptos" w:hAnsi="Aptos" w:cs="Aptos"/>
+        </w:rPr>
+        <w:t>───────────────────</w:t>
+      </w:r>
+      <w:r>
+        <w:rPr>
+          <w:rFonts w:ascii="MS Gothic" w:eastAsia="MS Gothic" w:hAnsi="MS Gothic" w:cs="MS Gothic" w:hint="eastAsia"/>
+        </w:rPr>
+        <w:t>┼</w:t>
+      </w:r>
+      <w:r>
+        <w:rPr>
+          <w:rFonts w:ascii="Aptos" w:hAnsi="Aptos" w:cs="Aptos"/>
+        </w:rPr>
+        <w:t>────────────────────────────────────────────────────────</w:t>
+      </w:r>
+      <w:r>
+        <w:rPr>
+          <w:rFonts w:ascii="MS Gothic" w:eastAsia="MS Gothic" w:hAnsi="MS Gothic" w:cs="MS Gothic" w:hint="eastAsia"/>
+        </w:rPr>
+        <w:t>┼</w:t>
+      </w:r>
+      <w:r>
+        <w:rPr>
+          <w:rFonts w:ascii="Aptos" w:hAnsi="Aptos" w:cs="Aptos"/>
+        </w:rPr>
+        <w:t>───────────────────────────</w:t>
+      </w:r>
+      <w:r>
+        <w:rPr>
+          <w:rFonts w:ascii="MS Gothic" w:eastAsia="MS Gothic" w:hAnsi="MS Gothic" w:cs="MS Gothic" w:hint="eastAsia"/>
+        </w:rPr>
+        <w:t>┤</w:t>
+      </w:r>
+    </w:p>
+    <w:p>
+      <w:r>
+        <w:t xml:space="preserve">  │ Clearbit   │ Company           │ Company data from domain (size, industry, tech stack)  │ Auto-enrich user profiles │</w:t>
+      </w:r>
+    </w:p>
+    <w:p>
+      <w:r>
+        <w:t xml:space="preserve">  │            │ enrichment        │                                                        │                           │</w:t>
+      </w:r>
+    </w:p>
+    <w:p>
+      <w:r>
+        <w:t xml:space="preserve">  └────────────</w:t>
+      </w:r>
+      <w:r>
+        <w:rPr>
+          <w:rFonts w:ascii="MS Gothic" w:eastAsia="MS Gothic" w:hAnsi="MS Gothic" w:cs="MS Gothic" w:hint="eastAsia"/>
+        </w:rPr>
+        <w:t>┴</w:t>
+      </w:r>
+      <w:r>
+        <w:rPr>
+          <w:rFonts w:ascii="Aptos" w:hAnsi="Aptos" w:cs="Aptos"/>
+        </w:rPr>
+        <w:t>───────────────────</w:t>
+      </w:r>
+      <w:r>
+        <w:rPr>
+          <w:rFonts w:ascii="MS Gothic" w:eastAsia="MS Gothic" w:hAnsi="MS Gothic" w:cs="MS Gothic" w:hint="eastAsia"/>
+        </w:rPr>
+        <w:t>┴</w:t>
+      </w:r>
+      <w:r>
+        <w:rPr>
+          <w:rFonts w:ascii="Aptos" w:hAnsi="Aptos" w:cs="Aptos"/>
+        </w:rPr>
+        <w:t>────────────────────────────────────────────────────────</w:t>
+      </w:r>
+      <w:r>
+        <w:rPr>
+          <w:rFonts w:ascii="MS Gothic" w:eastAsia="MS Gothic" w:hAnsi="MS Gothic" w:cs="MS Gothic" w:hint="eastAsia"/>
+        </w:rPr>
+        <w:t>┴</w:t>
+      </w:r>
+      <w:r>
+        <w:rPr>
+          <w:rFonts w:ascii="Aptos" w:hAnsi="Aptos" w:cs="Aptos"/>
+        </w:rPr>
+        <w:t>───────────────────────────┘</w:t>
+      </w:r>
+    </w:p>
+    <w:p>
+      <w:r>
+        <w:t xml:space="preserve">  Tier 3: SPECIALIZED ANALYTICS</w:t>
+      </w:r>
+    </w:p>
+    <w:p>
+      <w:r>
+        <w:t xml:space="preserve">  ┌─────────────────</w:t>
+      </w:r>
+      <w:r>
+        <w:rPr>
+          <w:rFonts w:ascii="MS Gothic" w:eastAsia="MS Gothic" w:hAnsi="MS Gothic" w:cs="MS Gothic" w:hint="eastAsia"/>
+        </w:rPr>
+        <w:t>┬</w:t>
+      </w:r>
+      <w:r>
+        <w:rPr>
+          <w:rFonts w:ascii="Aptos" w:hAnsi="Aptos" w:cs="Aptos"/>
+        </w:rPr>
+        <w:t>───────────────────────</w:t>
+      </w:r>
+      <w:r>
+        <w:rPr>
+          <w:rFonts w:ascii="MS Gothic" w:eastAsia="MS Gothic" w:hAnsi="MS Gothic" w:cs="MS Gothic" w:hint="eastAsia"/>
+        </w:rPr>
+        <w:t>┬</w:t>
+      </w:r>
+      <w:r>
+        <w:rPr>
+          <w:rFonts w:ascii="Aptos" w:hAnsi="Aptos" w:cs="Aptos"/>
+        </w:rPr>
+        <w:t>─────────────────────────────────────────────────────────────────────┐</w:t>
+      </w:r>
+      <w:r>
+        <w:t xml:space="preserve">      </w:t>
+      </w:r>
+    </w:p>
+    <w:p>
+      <w:r>
+        <w:t xml:space="preserve">  │      Tool       │        Purpose        │                              Use Case                               │      </w:t>
+      </w:r>
+    </w:p>
+    <w:p>
+      <w:r>
+        <w:t xml:space="preserve">  </w:t>
+      </w:r>
+      <w:r>
+        <w:rPr>
+          <w:rFonts w:ascii="MS Gothic" w:eastAsia="MS Gothic" w:hAnsi="MS Gothic" w:cs="MS Gothic" w:hint="eastAsia"/>
+        </w:rPr>
+        <w:t>├</w:t>
+      </w:r>
+      <w:r>
+        <w:rPr>
+          <w:rFonts w:ascii="Aptos" w:hAnsi="Aptos" w:cs="Aptos"/>
+        </w:rPr>
+        <w:t>─────────────────</w:t>
+      </w:r>
+      <w:r>
+        <w:rPr>
+          <w:rFonts w:ascii="MS Gothic" w:eastAsia="MS Gothic" w:hAnsi="MS Gothic" w:cs="MS Gothic" w:hint="eastAsia"/>
+        </w:rPr>
+        <w:t>┼</w:t>
+      </w:r>
+      <w:r>
+        <w:rPr>
+          <w:rFonts w:ascii="Aptos" w:hAnsi="Aptos" w:cs="Aptos"/>
+        </w:rPr>
+        <w:t>───────────────────────</w:t>
+      </w:r>
+      <w:r>
+        <w:rPr>
+          <w:rFonts w:ascii="MS Gothic" w:eastAsia="MS Gothic" w:hAnsi="MS Gothic" w:cs="MS Gothic" w:hint="eastAsia"/>
+        </w:rPr>
+        <w:t>┼</w:t>
+      </w:r>
+      <w:r>
+        <w:rPr>
+          <w:rFonts w:ascii="Aptos" w:hAnsi="Aptos" w:cs="Aptos"/>
+        </w:rPr>
+        <w:t>─────────────────────────────────────────────────────────────────────</w:t>
+      </w:r>
+      <w:r>
+        <w:rPr>
+          <w:rFonts w:ascii="MS Gothic" w:eastAsia="MS Gothic" w:hAnsi="MS Gothic" w:cs="MS Gothic" w:hint="eastAsia"/>
+        </w:rPr>
+        <w:t>┤</w:t>
+      </w:r>
+      <w:r>
+        <w:t xml:space="preserve">      </w:t>
+      </w:r>
+    </w:p>
+    <w:p>
+      <w:r>
+        <w:t xml:space="preserve">  │ SerpAPI         │ SERP analysis         │ Analyze actual search results, featured snippets, "People Also Ask" │      </w:t>
+      </w:r>
+    </w:p>
+    <w:p>
+      <w:r>
+        <w:t xml:space="preserve">  </w:t>
+      </w:r>
+      <w:r>
+        <w:rPr>
+          <w:rFonts w:ascii="MS Gothic" w:eastAsia="MS Gothic" w:hAnsi="MS Gothic" w:cs="MS Gothic" w:hint="eastAsia"/>
+        </w:rPr>
+        <w:t>├</w:t>
+      </w:r>
+      <w:r>
+        <w:rPr>
+          <w:rFonts w:ascii="Aptos" w:hAnsi="Aptos" w:cs="Aptos"/>
+        </w:rPr>
+        <w:t>─────────────────</w:t>
+      </w:r>
+      <w:r>
+        <w:rPr>
+          <w:rFonts w:ascii="MS Gothic" w:eastAsia="MS Gothic" w:hAnsi="MS Gothic" w:cs="MS Gothic" w:hint="eastAsia"/>
+        </w:rPr>
+        <w:t>┼</w:t>
+      </w:r>
+      <w:r>
+        <w:rPr>
+          <w:rFonts w:ascii="Aptos" w:hAnsi="Aptos" w:cs="Aptos"/>
+        </w:rPr>
+        <w:t>───────────────────────</w:t>
+      </w:r>
+      <w:r>
+        <w:rPr>
+          <w:rFonts w:ascii="MS Gothic" w:eastAsia="MS Gothic" w:hAnsi="MS Gothic" w:cs="MS Gothic" w:hint="eastAsia"/>
+        </w:rPr>
+        <w:t>┼</w:t>
+      </w:r>
+      <w:r>
+        <w:rPr>
+          <w:rFonts w:ascii="Aptos" w:hAnsi="Aptos" w:cs="Aptos"/>
+        </w:rPr>
+        <w:t>─────────────────────────────────────────────────────────────────────</w:t>
+      </w:r>
+      <w:r>
+        <w:rPr>
+          <w:rFonts w:ascii="MS Gothic" w:eastAsia="MS Gothic" w:hAnsi="MS Gothic" w:cs="MS Gothic" w:hint="eastAsia"/>
+        </w:rPr>
+        <w:t>┤</w:t>
+      </w:r>
+      <w:r>
+        <w:t xml:space="preserve">      </w:t>
+      </w:r>
+    </w:p>
+    <w:p>
+      <w:r>
+        <w:t xml:space="preserve">  │ Social Blade    │ Social growth metrics │ Track follower growth, engagement trends across platforms           │      </w:t>
+      </w:r>
+    </w:p>
+    <w:p>
+      <w:r>
+        <w:t xml:space="preserve">  </w:t>
+      </w:r>
+      <w:r>
+        <w:rPr>
+          <w:rFonts w:ascii="MS Gothic" w:eastAsia="MS Gothic" w:hAnsi="MS Gothic" w:cs="MS Gothic" w:hint="eastAsia"/>
+        </w:rPr>
+        <w:t>├</w:t>
+      </w:r>
+      <w:r>
+        <w:rPr>
+          <w:rFonts w:ascii="Aptos" w:hAnsi="Aptos" w:cs="Aptos"/>
+        </w:rPr>
+        <w:t>─────────────────</w:t>
+      </w:r>
+      <w:r>
+        <w:rPr>
+          <w:rFonts w:ascii="MS Gothic" w:eastAsia="MS Gothic" w:hAnsi="MS Gothic" w:cs="MS Gothic" w:hint="eastAsia"/>
+        </w:rPr>
+        <w:t>┼</w:t>
+      </w:r>
+      <w:r>
+        <w:rPr>
+          <w:rFonts w:ascii="Aptos" w:hAnsi="Aptos" w:cs="Aptos"/>
+        </w:rPr>
+        <w:t>───────────────────────</w:t>
+      </w:r>
+      <w:r>
+        <w:rPr>
+          <w:rFonts w:ascii="MS Gothic" w:eastAsia="MS Gothic" w:hAnsi="MS Gothic" w:cs="MS Gothic" w:hint="eastAsia"/>
+        </w:rPr>
+        <w:t>┼</w:t>
+      </w:r>
+      <w:r>
+        <w:rPr>
+          <w:rFonts w:ascii="Aptos" w:hAnsi="Aptos" w:cs="Aptos"/>
+        </w:rPr>
+        <w:t>─────────────────────────────────────────────────────────────────────</w:t>
+      </w:r>
+      <w:r>
+        <w:rPr>
+          <w:rFonts w:ascii="MS Gothic" w:eastAsia="MS Gothic" w:hAnsi="MS Gothic" w:cs="MS Gothic" w:hint="eastAsia"/>
+        </w:rPr>
+        <w:t>┤</w:t>
+      </w:r>
+      <w:r>
+        <w:t xml:space="preserve">      </w:t>
+      </w:r>
+    </w:p>
+    <w:p>
+      <w:r>
+        <w:t xml:space="preserve">  │ Brand24/Mention │ Brand monitoring      │ Sentiment analysis, brand mentions, crisis alerts                   │      </w:t>
+      </w:r>
+    </w:p>
+    <w:p>
+      <w:r>
+        <w:t xml:space="preserve">  </w:t>
+      </w:r>
+      <w:r>
+        <w:rPr>
+          <w:rFonts w:ascii="MS Gothic" w:eastAsia="MS Gothic" w:hAnsi="MS Gothic" w:cs="MS Gothic" w:hint="eastAsia"/>
+        </w:rPr>
+        <w:t>├</w:t>
+      </w:r>
+      <w:r>
+        <w:rPr>
+          <w:rFonts w:ascii="Aptos" w:hAnsi="Aptos" w:cs="Aptos"/>
+        </w:rPr>
+        <w:t>─────────────────</w:t>
+      </w:r>
+      <w:r>
+        <w:rPr>
+          <w:rFonts w:ascii="MS Gothic" w:eastAsia="MS Gothic" w:hAnsi="MS Gothic" w:cs="MS Gothic" w:hint="eastAsia"/>
+        </w:rPr>
+        <w:t>┼</w:t>
+      </w:r>
+      <w:r>
+        <w:rPr>
+          <w:rFonts w:ascii="Aptos" w:hAnsi="Aptos" w:cs="Aptos"/>
+        </w:rPr>
+        <w:t>───────────────────────</w:t>
+      </w:r>
+      <w:r>
+        <w:rPr>
+          <w:rFonts w:ascii="MS Gothic" w:eastAsia="MS Gothic" w:hAnsi="MS Gothic" w:cs="MS Gothic" w:hint="eastAsia"/>
+        </w:rPr>
+        <w:t>┼</w:t>
+      </w:r>
+      <w:r>
+        <w:rPr>
+          <w:rFonts w:ascii="Aptos" w:hAnsi="Aptos" w:cs="Aptos"/>
+        </w:rPr>
+        <w:t>─────────────────────────────────────────────────────────────────────</w:t>
+      </w:r>
+      <w:r>
+        <w:rPr>
+          <w:rFonts w:ascii="MS Gothic" w:eastAsia="MS Gothic" w:hAnsi="MS Gothic" w:cs="MS Gothic" w:hint="eastAsia"/>
+        </w:rPr>
+        <w:t>┤</w:t>
+      </w:r>
+      <w:r>
+        <w:t xml:space="preserve">      </w:t>
+      </w:r>
+    </w:p>
+    <w:p>
+      <w:r>
+        <w:t xml:space="preserve">  │ Hunter.io       │ Email intelligence    │ Outreach strategy, competitor contact research                      │      </w:t>
+      </w:r>
+    </w:p>
+    <w:p>
+      <w:r>
+        <w:lastRenderedPageBreak/>
+        <w:t xml:space="preserve">  </w:t>
+      </w:r>
+      <w:r>
+        <w:rPr>
+          <w:rFonts w:ascii="MS Gothic" w:eastAsia="MS Gothic" w:hAnsi="MS Gothic" w:cs="MS Gothic" w:hint="eastAsia"/>
+        </w:rPr>
+        <w:t>├</w:t>
+      </w:r>
+      <w:r>
+        <w:rPr>
+          <w:rFonts w:ascii="Aptos" w:hAnsi="Aptos" w:cs="Aptos"/>
+        </w:rPr>
+        <w:t>─────────────────</w:t>
+      </w:r>
+      <w:r>
+        <w:rPr>
+          <w:rFonts w:ascii="MS Gothic" w:eastAsia="MS Gothic" w:hAnsi="MS Gothic" w:cs="MS Gothic" w:hint="eastAsia"/>
+        </w:rPr>
+        <w:t>┼</w:t>
+      </w:r>
+      <w:r>
+        <w:rPr>
+          <w:rFonts w:ascii="Aptos" w:hAnsi="Aptos" w:cs="Aptos"/>
+        </w:rPr>
+        <w:t>───────────────────────</w:t>
+      </w:r>
+      <w:r>
+        <w:rPr>
+          <w:rFonts w:ascii="MS Gothic" w:eastAsia="MS Gothic" w:hAnsi="MS Gothic" w:cs="MS Gothic" w:hint="eastAsia"/>
+        </w:rPr>
+        <w:t>┼</w:t>
+      </w:r>
+      <w:r>
+        <w:rPr>
+          <w:rFonts w:ascii="Aptos" w:hAnsi="Aptos" w:cs="Aptos"/>
+        </w:rPr>
+        <w:t>─────────────────────────────────────────────────────────────────────</w:t>
+      </w:r>
+      <w:r>
+        <w:rPr>
+          <w:rFonts w:ascii="MS Gothic" w:eastAsia="MS Gothic" w:hAnsi="MS Gothic" w:cs="MS Gothic" w:hint="eastAsia"/>
+        </w:rPr>
+        <w:t>┤</w:t>
+      </w:r>
+      <w:r>
+        <w:t xml:space="preserve">      </w:t>
+      </w:r>
+    </w:p>
+    <w:p>
+      <w:r>
+        <w:t xml:space="preserve">  │ BuiltWith       │ Tech detection        │ Identify competitor tech stack, marketing tools used                │      </w:t>
+      </w:r>
+    </w:p>
+    <w:p>
+      <w:r>
+        <w:t xml:space="preserve">  └─────────────────</w:t>
+      </w:r>
+      <w:r>
+        <w:rPr>
+          <w:rFonts w:ascii="MS Gothic" w:eastAsia="MS Gothic" w:hAnsi="MS Gothic" w:cs="MS Gothic" w:hint="eastAsia"/>
+        </w:rPr>
+        <w:t>┴</w:t>
+      </w:r>
+      <w:r>
+        <w:rPr>
+          <w:rFonts w:ascii="Aptos" w:hAnsi="Aptos" w:cs="Aptos"/>
+        </w:rPr>
+        <w:t>───────────────────────</w:t>
+      </w:r>
+      <w:r>
+        <w:rPr>
+          <w:rFonts w:ascii="MS Gothic" w:eastAsia="MS Gothic" w:hAnsi="MS Gothic" w:cs="MS Gothic" w:hint="eastAsia"/>
+        </w:rPr>
+        <w:t>┴</w:t>
+      </w:r>
+      <w:r>
+        <w:rPr>
+          <w:rFonts w:ascii="Aptos" w:hAnsi="Aptos" w:cs="Aptos"/>
+        </w:rPr>
+        <w:t>─────────────────────────────────────────────────────────────────────┘</w:t>
+      </w:r>
+      <w:r>
+        <w:t xml:space="preserve">      </w:t>
+      </w:r>
+    </w:p>
+    <w:p>
+      <w:r>
+        <w:t xml:space="preserve">  ---</w:t>
+      </w:r>
+    </w:p>
+    <w:p>
+      <w:r>
+        <w:t xml:space="preserve">  Part 2: Content Advisor Pipeline Architecture</w:t>
+      </w:r>
+    </w:p>
+    <w:p/>
+    <w:p>
+      <w:r>
+        <w:t xml:space="preserve">  Input Schema</w:t>
+      </w:r>
+    </w:p>
+    <w:p/>
+    <w:p>
+      <w:r>
+        <w:t xml:space="preserve">  interface ContentAdvisorInput {</w:t>
+      </w:r>
+    </w:p>
+    <w:p>
+      <w:r>
+        <w:t xml:space="preserve">    // Business Basics</w:t>
+      </w:r>
+    </w:p>
+    <w:p>
+      <w:r>
+        <w:t xml:space="preserve">    businessName: string</w:t>
+      </w:r>
+    </w:p>
+    <w:p>
+      <w:r>
+        <w:t xml:space="preserve">    website?: string</w:t>
+      </w:r>
+    </w:p>
+    <w:p>
+      <w:r>
+        <w:t xml:space="preserve">    industry: string</w:t>
+      </w:r>
+    </w:p>
+    <w:p>
+      <w:r>
+        <w:t xml:space="preserve">    businessType: 'product' | 'service' | 'saas' | 'ecommerce' | 'agency' | 'personal_brand' | 'other'</w:t>
+      </w:r>
+    </w:p>
+    <w:p>
+      <w:r>
+        <w:t xml:space="preserve">    businessDescription: string</w:t>
+      </w:r>
+    </w:p>
+    <w:p/>
+    <w:p>
+      <w:r>
+        <w:t xml:space="preserve">    // Target Audience</w:t>
+      </w:r>
+    </w:p>
+    <w:p>
+      <w:r>
+        <w:t xml:space="preserve">    targetAudience: string</w:t>
+      </w:r>
+    </w:p>
+    <w:p>
+      <w:r>
+        <w:t xml:space="preserve">    audienceLocation?: string[]</w:t>
+      </w:r>
+    </w:p>
+    <w:p>
+      <w:r>
+        <w:t xml:space="preserve">    audienceDemographics?: string</w:t>
+      </w:r>
+    </w:p>
+    <w:p/>
+    <w:p>
+      <w:r>
+        <w:t xml:space="preserve">    // Current State</w:t>
+      </w:r>
+    </w:p>
+    <w:p>
+      <w:r>
+        <w:lastRenderedPageBreak/>
+        <w:t xml:space="preserve">    currentChallenges: string[] // e.g., ["low SEO ranking", "no social presence", "low engagement"]</w:t>
+      </w:r>
+    </w:p>
+    <w:p>
+      <w:r>
+        <w:t xml:space="preserve">    existingContent?: string // description of what they already have</w:t>
+      </w:r>
+    </w:p>
+    <w:p>
+      <w:r>
+        <w:t xml:space="preserve">    socialProfiles?: {</w:t>
+      </w:r>
+    </w:p>
+    <w:p>
+      <w:r>
+        <w:t xml:space="preserve">      instagram?: string</w:t>
+      </w:r>
+    </w:p>
+    <w:p>
+      <w:r>
+        <w:t xml:space="preserve">      facebook?: string</w:t>
+      </w:r>
+    </w:p>
+    <w:p>
+      <w:r>
+        <w:t xml:space="preserve">      twitter?: string</w:t>
+      </w:r>
+    </w:p>
+    <w:p>
+      <w:r>
+        <w:t xml:space="preserve">      linkedin?: string</w:t>
+      </w:r>
+    </w:p>
+    <w:p>
+      <w:r>
+        <w:t xml:space="preserve">      tiktok?: string</w:t>
+      </w:r>
+    </w:p>
+    <w:p>
+      <w:r>
+        <w:t xml:space="preserve">    }</w:t>
+      </w:r>
+    </w:p>
+    <w:p/>
+    <w:p>
+      <w:r>
+        <w:t xml:space="preserve">    // Goals</w:t>
+      </w:r>
+    </w:p>
+    <w:p>
+      <w:r>
+        <w:t xml:space="preserve">    primaryGoal: 'brand_awareness' | 'lead_generation' | 'sales' | 'seo_ranking' | 'social_growth' | 'thought_leadership'</w:t>
+      </w:r>
+    </w:p>
+    <w:p>
+      <w:r>
+        <w:t xml:space="preserve">   | 'customer_retention'</w:t>
+      </w:r>
+    </w:p>
+    <w:p>
+      <w:r>
+        <w:t xml:space="preserve">    secondaryGoals?: string[]</w:t>
+      </w:r>
+    </w:p>
+    <w:p>
+      <w:r>
+        <w:t xml:space="preserve">    targetKeywords?: string[] // keywords they WANT to rank for</w:t>
+      </w:r>
+    </w:p>
+    <w:p>
+      <w:r>
+        <w:t xml:space="preserve">    competitors?: string[] // competitor websites/names</w:t>
+      </w:r>
+    </w:p>
+    <w:p/>
+    <w:p>
+      <w:r>
+        <w:t xml:space="preserve">    // Constraints</w:t>
+      </w:r>
+    </w:p>
+    <w:p>
+      <w:r>
+        <w:t xml:space="preserve">    budgetRange?: 'starter' | 'growth' | 'scale' | 'enterprise'</w:t>
+      </w:r>
+    </w:p>
+    <w:p>
+      <w:r>
+        <w:t xml:space="preserve">    timeline?: 'urgent' | 'standard' | 'flexible'</w:t>
+      </w:r>
+    </w:p>
+    <w:p>
+      <w:r>
+        <w:t xml:space="preserve">    contentCapacity?: 'minimal' | 'moderate' | 'aggressive'</w:t>
+      </w:r>
+    </w:p>
+    <w:p/>
+    <w:p>
+      <w:r>
+        <w:t xml:space="preserve">    // Additional Context</w:t>
+      </w:r>
+    </w:p>
+    <w:p>
+      <w:r>
+        <w:t xml:space="preserve">    uniqueSellingPoints?: string[]</w:t>
+      </w:r>
+    </w:p>
+    <w:p>
+      <w:r>
+        <w:t xml:space="preserve">    brandVoiceDescription?: string</w:t>
+      </w:r>
+    </w:p>
+    <w:p>
+      <w:r>
+        <w:lastRenderedPageBreak/>
+        <w:t xml:space="preserve">    previousContentSuccesses?: string</w:t>
+      </w:r>
+    </w:p>
+    <w:p>
+      <w:r>
+        <w:t xml:space="preserve">    previousContentFailures?: string</w:t>
+      </w:r>
+    </w:p>
+    <w:p>
+      <w:r>
+        <w:t xml:space="preserve">  }</w:t>
+      </w:r>
+    </w:p>
+    <w:p/>
+    <w:p>
+      <w:r>
+        <w:t xml:space="preserve">  ---</w:t>
+      </w:r>
+    </w:p>
+    <w:p>
+      <w:r>
+        <w:t xml:space="preserve">  10-Stage Pipeline Architecture</w:t>
+      </w:r>
+    </w:p>
+    <w:p/>
+    <w:p>
+      <w:r>
+        <w:t xml:space="preserve">  ┌─────────────────────────────────────────────────────────────────────────┐</w:t>
+      </w:r>
+    </w:p>
+    <w:p>
+      <w:r>
+        <w:t xml:space="preserve">  │                        CONTENT ADVISOR PIPELINE                         │</w:t>
+      </w:r>
+    </w:p>
+    <w:p>
+      <w:r>
+        <w:t xml:space="preserve">  └─────────────────────────────────────────────────────────────────────────┘</w:t>
+      </w:r>
+    </w:p>
+    <w:p>
+      <w:r>
+        <w:t xml:space="preserve">                                      │</w:t>
+      </w:r>
+    </w:p>
+    <w:p>
+      <w:r>
+        <w:t xml:space="preserve">                                      </w:t>
+      </w:r>
+      <w:r>
+        <w:rPr>
+          <w:rFonts w:ascii="Arial" w:hAnsi="Arial" w:cs="Arial"/>
+        </w:rPr>
+        <w:t>▼</w:t>
+      </w:r>
+    </w:p>
+    <w:p>
+      <w:r>
+        <w:t xml:space="preserve">  ┌─────────────────────────────────────────────────────────────────────────┐</w:t>
+      </w:r>
+    </w:p>
+    <w:p>
+      <w:r>
+        <w:t xml:space="preserve">  │ STAGE 0: BUSINESS PROFILE BUILDER                                       │</w:t>
+      </w:r>
+    </w:p>
+    <w:p>
+      <w:r>
+        <w:t xml:space="preserve">  │ ─────────────────────────────────────────────────────────────────────── │</w:t>
+      </w:r>
+    </w:p>
+    <w:p>
+      <w:r>
+        <w:t xml:space="preserve">  │ • Parse and structure all user inputs                                   │</w:t>
+      </w:r>
+    </w:p>
+    <w:p>
+      <w:r>
+        <w:t xml:space="preserve">  │ • Auto-enrich with Clearbit (company size, industry, tech stack)        │</w:t>
+      </w:r>
+    </w:p>
+    <w:p>
+      <w:r>
+        <w:t xml:space="preserve">  │ • Infer missing data points using AI                                    │</w:t>
+      </w:r>
+    </w:p>
+    <w:p>
+      <w:r>
+        <w:t xml:space="preserve">  │ • Create comprehensive business DNA profile                             │</w:t>
+      </w:r>
+    </w:p>
+    <w:p>
+      <w:r>
+        <w:t xml:space="preserve">  │ Model: GPT-4.1-mini                                                     │</w:t>
+      </w:r>
+    </w:p>
+    <w:p>
+      <w:r>
+        <w:t xml:space="preserve">  └─────────────────────────────────────────────────────────────────────────┘</w:t>
+      </w:r>
+    </w:p>
+    <w:p>
+      <w:r>
+        <w:t xml:space="preserve">                                      │</w:t>
+      </w:r>
+    </w:p>
+    <w:p>
+      <w:r>
+        <w:t xml:space="preserve">                                      </w:t>
+      </w:r>
+      <w:r>
+        <w:rPr>
+          <w:rFonts w:ascii="Arial" w:hAnsi="Arial" w:cs="Arial"/>
+        </w:rPr>
+        <w:t>▼</w:t>
+      </w:r>
+    </w:p>
+    <w:p>
+      <w:r>
+        <w:t xml:space="preserve">  ┌─────────────────────────────────────────────────────────────────────────┐</w:t>
+      </w:r>
+    </w:p>
+    <w:p>
+      <w:r>
+        <w:t xml:space="preserve">  │ STAGE 1: DIGITAL PRESENCE AUDIT                                         │</w:t>
+      </w:r>
+    </w:p>
+    <w:p>
+      <w:r>
+        <w:t xml:space="preserve">  │ ─────────────────────────────────────────────────────────────────────── │</w:t>
+      </w:r>
+    </w:p>
+    <w:p>
+      <w:r>
+        <w:lastRenderedPageBreak/>
+        <w:t xml:space="preserve">  │ • Website analysis (PageSpeed, mobile-friendliness, structure)          │</w:t>
+      </w:r>
+    </w:p>
+    <w:p>
+      <w:r>
+        <w:t xml:space="preserve">  │ • Social media presence scan (all major platforms)                      │</w:t>
+      </w:r>
+    </w:p>
+    <w:p>
+      <w:r>
+        <w:t xml:space="preserve">  │ • Current content inventory estimation                                  │</w:t>
+      </w:r>
+    </w:p>
+    <w:p>
+      <w:r>
+        <w:t xml:space="preserve">  │ • Brand consistency check across channels                               │</w:t>
+      </w:r>
+    </w:p>
+    <w:p>
+      <w:r>
+        <w:t xml:space="preserve">  │ Tools: Google PageSpeed API, Social profile scrapers                    │</w:t>
+      </w:r>
+    </w:p>
+    <w:p>
+      <w:r>
+        <w:t xml:space="preserve">  │ Model: GPT-4o (for analysis synthesis)                                  │</w:t>
+      </w:r>
+    </w:p>
+    <w:p>
+      <w:r>
+        <w:t xml:space="preserve">  └─────────────────────────────────────────────────────────────────────────┘</w:t>
+      </w:r>
+    </w:p>
+    <w:p>
+      <w:r>
+        <w:t xml:space="preserve">                                      │</w:t>
+      </w:r>
+    </w:p>
+    <w:p>
+      <w:r>
+        <w:t xml:space="preserve">                                      </w:t>
+      </w:r>
+      <w:r>
+        <w:rPr>
+          <w:rFonts w:ascii="Arial" w:hAnsi="Arial" w:cs="Arial"/>
+        </w:rPr>
+        <w:t>▼</w:t>
+      </w:r>
+    </w:p>
+    <w:p>
+      <w:r>
+        <w:t xml:space="preserve">  ┌─────────────────────────────────────────────────────────────────────────┐</w:t>
+      </w:r>
+    </w:p>
+    <w:p>
+      <w:r>
+        <w:t xml:space="preserve">  │ STAGE 2: MARKET &amp; COMPETITIVE INTELLIGENCE                              │</w:t>
+      </w:r>
+    </w:p>
+    <w:p>
+      <w:r>
+        <w:t xml:space="preserve">  │ ─────────────────────────────────────────────────────────────────────── │</w:t>
+      </w:r>
+    </w:p>
+    <w:p>
+      <w:r>
+        <w:t xml:space="preserve">  │ • Competitor website analysis                                           │</w:t>
+      </w:r>
+    </w:p>
+    <w:p>
+      <w:r>
+        <w:t xml:space="preserve">  │ • Competitor content strategy reverse-engineering                       │</w:t>
+      </w:r>
+    </w:p>
+    <w:p>
+      <w:r>
+        <w:t xml:space="preserve">  │ • Competitor ad analysis (Facebook Ad Library)                          │</w:t>
+      </w:r>
+    </w:p>
+    <w:p>
+      <w:r>
+        <w:t xml:space="preserve">  │ • Market trend identification                                           │</w:t>
+      </w:r>
+    </w:p>
+    <w:p>
+      <w:r>
+        <w:t xml:space="preserve">  │ • Industry benchmark data                                               │</w:t>
+      </w:r>
+    </w:p>
+    <w:p>
+      <w:r>
+        <w:t xml:space="preserve">  │ Tools: SimilarWeb, BuzzSumo, Facebook Ad Library, SEMrush               │</w:t>
+      </w:r>
+    </w:p>
+    <w:p>
+      <w:r>
+        <w:t xml:space="preserve">  │ Model: GPT-4.1                                                          │</w:t>
+      </w:r>
+    </w:p>
+    <w:p>
+      <w:r>
+        <w:t xml:space="preserve">  └─────────────────────────────────────────────────────────────────────────┘</w:t>
+      </w:r>
+    </w:p>
+    <w:p>
+      <w:r>
+        <w:t xml:space="preserve">                                      │</w:t>
+      </w:r>
+    </w:p>
+    <w:p>
+      <w:r>
+        <w:t xml:space="preserve">                                      </w:t>
+      </w:r>
+      <w:r>
+        <w:rPr>
+          <w:rFonts w:ascii="Arial" w:hAnsi="Arial" w:cs="Arial"/>
+        </w:rPr>
+        <w:t>▼</w:t>
+      </w:r>
+    </w:p>
+    <w:p>
+      <w:r>
+        <w:t xml:space="preserve">  ┌─────────────────────────────────────────────────────────────────────────┐</w:t>
+      </w:r>
+    </w:p>
+    <w:p>
+      <w:r>
+        <w:t xml:space="preserve">  │ STAGE 3: SEO DEEP DIVE                                                  │</w:t>
+      </w:r>
+    </w:p>
+    <w:p>
+      <w:r>
+        <w:t xml:space="preserve">  │ ─────────────────────────────────────────────────────────────────────── │</w:t>
+      </w:r>
+    </w:p>
+    <w:p>
+      <w:r>
+        <w:t xml:space="preserve">  │ • Current keyword rankings (if website provided)                        │</w:t>
+      </w:r>
+    </w:p>
+    <w:p>
+      <w:r>
+        <w:lastRenderedPageBreak/>
+        <w:t xml:space="preserve">  │ • Keyword opportunity analysis                                          │</w:t>
+      </w:r>
+    </w:p>
+    <w:p>
+      <w:r>
+        <w:t xml:space="preserve">  │ • Content gap analysis vs competitors                                   │</w:t>
+      </w:r>
+    </w:p>
+    <w:p>
+      <w:r>
+        <w:t xml:space="preserve">  │ • Search intent mapping                                                 │</w:t>
+      </w:r>
+    </w:p>
+    <w:p>
+      <w:r>
+        <w:t xml:space="preserve">  │ • Featured snippet opportunities                                        │</w:t>
+      </w:r>
+    </w:p>
+    <w:p>
+      <w:r>
+        <w:t xml:space="preserve">  │ • "People Also Ask" mining                                              │</w:t>
+      </w:r>
+    </w:p>
+    <w:p>
+      <w:r>
+        <w:t xml:space="preserve">  │ Tools: SEMrush API, SerpAPI, Google Trends                              │</w:t>
+      </w:r>
+    </w:p>
+    <w:p>
+      <w:r>
+        <w:t xml:space="preserve">  │ Model: GPT-4.1                                                          │</w:t>
+      </w:r>
+    </w:p>
+    <w:p>
+      <w:r>
+        <w:t xml:space="preserve">  └─────────────────────────────────────────────────────────────────────────┘</w:t>
+      </w:r>
+    </w:p>
+    <w:p>
+      <w:r>
+        <w:t xml:space="preserve">                                      │</w:t>
+      </w:r>
+    </w:p>
+    <w:p>
+      <w:r>
+        <w:t xml:space="preserve">                                      </w:t>
+      </w:r>
+      <w:r>
+        <w:rPr>
+          <w:rFonts w:ascii="Arial" w:hAnsi="Arial" w:cs="Arial"/>
+        </w:rPr>
+        <w:t>▼</w:t>
+      </w:r>
+    </w:p>
+    <w:p>
+      <w:r>
+        <w:t xml:space="preserve">  ┌─────────────────────────────────────────────────────────────────────────┐</w:t>
+      </w:r>
+    </w:p>
+    <w:p>
+      <w:r>
+        <w:t xml:space="preserve">  │ STAGE 4: AUDIENCE INTELLIGENCE                                          │</w:t>
+      </w:r>
+    </w:p>
+    <w:p>
+      <w:r>
+        <w:t xml:space="preserve">  │ ─────────────────────────────────────────────────────────────────────── │</w:t>
+      </w:r>
+    </w:p>
+    <w:p>
+      <w:r>
+        <w:t xml:space="preserve">  │ • Audience behavior analysis                                            │</w:t>
+      </w:r>
+    </w:p>
+    <w:p>
+      <w:r>
+        <w:t xml:space="preserve">  │ • Platform preference mapping (where does audience hang out?)           │</w:t>
+      </w:r>
+    </w:p>
+    <w:p>
+      <w:r>
+        <w:t xml:space="preserve">  │ • Content format preferences                                            │</w:t>
+      </w:r>
+    </w:p>
+    <w:p>
+      <w:r>
+        <w:t xml:space="preserve">  │ • Engagement pattern analysis                                           │</w:t>
+      </w:r>
+    </w:p>
+    <w:p>
+      <w:r>
+        <w:t xml:space="preserve">  │ • Influencer/thought leader identification in niche                     │</w:t>
+      </w:r>
+    </w:p>
+    <w:p>
+      <w:r>
+        <w:t xml:space="preserve">  │ Tools: SparkToro, Social Blade, BuzzSumo                                │</w:t>
+      </w:r>
+    </w:p>
+    <w:p>
+      <w:r>
+        <w:t xml:space="preserve">  │ Model: GPT-4o                                                           │</w:t>
+      </w:r>
+    </w:p>
+    <w:p>
+      <w:r>
+        <w:t xml:space="preserve">  └─────────────────────────────────────────────────────────────────────────┘</w:t>
+      </w:r>
+    </w:p>
+    <w:p>
+      <w:r>
+        <w:t xml:space="preserve">                                      │</w:t>
+      </w:r>
+    </w:p>
+    <w:p>
+      <w:r>
+        <w:t xml:space="preserve">                                      </w:t>
+      </w:r>
+      <w:r>
+        <w:rPr>
+          <w:rFonts w:ascii="Arial" w:hAnsi="Arial" w:cs="Arial"/>
+        </w:rPr>
+        <w:t>▼</w:t>
+      </w:r>
+    </w:p>
+    <w:p>
+      <w:r>
+        <w:t xml:space="preserve">  ┌─────────────────────────────────────────────────────────────────────────┐</w:t>
+      </w:r>
+    </w:p>
+    <w:p>
+      <w:r>
+        <w:t xml:space="preserve">  │ STAGE 5: CONTENT OPPORTUNITY SCORING                                    │</w:t>
+      </w:r>
+    </w:p>
+    <w:p>
+      <w:r>
+        <w:t xml:space="preserve">  │ ─────────────────────────────────────────────────────────────────────── │</w:t>
+      </w:r>
+    </w:p>
+    <w:p>
+      <w:r>
+        <w:lastRenderedPageBreak/>
+        <w:t xml:space="preserve">  │ • Score each content type opportunity (blog, social, email, ads)        │</w:t>
+      </w:r>
+    </w:p>
+    <w:p>
+      <w:r>
+        <w:t xml:space="preserve">  │ • Calculate ROI potential for each channel                              │</w:t>
+      </w:r>
+    </w:p>
+    <w:p>
+      <w:r>
+        <w:t xml:space="preserve">  │ • Identify quick wins vs long-term plays                                │</w:t>
+      </w:r>
+    </w:p>
+    <w:p>
+      <w:r>
+        <w:t xml:space="preserve">  │ • Map opportunities to user goals                                       │</w:t>
+      </w:r>
+    </w:p>
+    <w:p>
+      <w:r>
+        <w:t xml:space="preserve">  │ • Prioritization matrix creation                                        │</w:t>
+      </w:r>
+    </w:p>
+    <w:p>
+      <w:r>
+        <w:t xml:space="preserve">  │ Model: Claude Sonnet (for nuanced strategic analysis)                   │</w:t>
+      </w:r>
+    </w:p>
+    <w:p>
+      <w:r>
+        <w:t xml:space="preserve">  └─────────────────────────────────────────────────────────────────────────┘</w:t>
+      </w:r>
+    </w:p>
+    <w:p>
+      <w:r>
+        <w:t xml:space="preserve">                                      │</w:t>
+      </w:r>
+    </w:p>
+    <w:p>
+      <w:r>
+        <w:t xml:space="preserve">                                      </w:t>
+      </w:r>
+      <w:r>
+        <w:rPr>
+          <w:rFonts w:ascii="Arial" w:hAnsi="Arial" w:cs="Arial"/>
+        </w:rPr>
+        <w:t>▼</w:t>
+      </w:r>
+    </w:p>
+    <w:p>
+      <w:r>
+        <w:t xml:space="preserve">  ┌─────────────────────────────────────────────────────────────────────────┐</w:t>
+      </w:r>
+    </w:p>
+    <w:p>
+      <w:r>
+        <w:t xml:space="preserve">  │ STAGE 6: SCRIBENGINE SERVICE MATCHER                                    │</w:t>
+      </w:r>
+    </w:p>
+    <w:p>
+      <w:r>
+        <w:t xml:space="preserve">  │ ─────────────────────────────────────────────────────────────────────── │</w:t>
+      </w:r>
+    </w:p>
+    <w:p>
+      <w:r>
+        <w:t xml:space="preserve">  │ • Match opportunities to specific Scribengine services                  │</w:t>
+      </w:r>
+    </w:p>
+    <w:p>
+      <w:r>
+        <w:t xml:space="preserve">  │ • Recommend optimal tier for each service                               │</w:t>
+      </w:r>
+    </w:p>
+    <w:p>
+      <w:r>
+        <w:t xml:space="preserve">  │ • Generate service-specific configurations                              │</w:t>
+      </w:r>
+    </w:p>
+    <w:p>
+      <w:r>
+        <w:t xml:space="preserve">  │ • Create dependency/sequence map (what to do first)                     │</w:t>
+      </w:r>
+    </w:p>
+    <w:p>
+      <w:r>
+        <w:t xml:space="preserve">  │ Context: Full Scribengine Service Knowledge Base                        │</w:t>
+      </w:r>
+    </w:p>
+    <w:p>
+      <w:r>
+        <w:t xml:space="preserve">  │ Model: GPT-4.1                                                          │</w:t>
+      </w:r>
+    </w:p>
+    <w:p>
+      <w:r>
+        <w:t xml:space="preserve">  └─────────────────────────────────────────────────────────────────────────┘</w:t>
+      </w:r>
+    </w:p>
+    <w:p>
+      <w:r>
+        <w:t xml:space="preserve">                                      │</w:t>
+      </w:r>
+    </w:p>
+    <w:p>
+      <w:r>
+        <w:t xml:space="preserve">                                      </w:t>
+      </w:r>
+      <w:r>
+        <w:rPr>
+          <w:rFonts w:ascii="Arial" w:hAnsi="Arial" w:cs="Arial"/>
+        </w:rPr>
+        <w:t>▼</w:t>
+      </w:r>
+    </w:p>
+    <w:p>
+      <w:r>
+        <w:t xml:space="preserve">  ┌─────────────────────────────────────────────────────────────────────────┐</w:t>
+      </w:r>
+    </w:p>
+    <w:p>
+      <w:r>
+        <w:t xml:space="preserve">  │ STAGE 7: CONTENT STRATEGY ARCHITECT                                     │</w:t>
+      </w:r>
+    </w:p>
+    <w:p>
+      <w:r>
+        <w:t xml:space="preserve">  │ ─────────────────────────────────────────────────────────────────────── │</w:t>
+      </w:r>
+    </w:p>
+    <w:p>
+      <w:r>
+        <w:t xml:space="preserve">  │ • Define 3-5 content pillars                                            │</w:t>
+      </w:r>
+    </w:p>
+    <w:p>
+      <w:r>
+        <w:t xml:space="preserve">  │ • Create topic clusters                                                 │</w:t>
+      </w:r>
+    </w:p>
+    <w:p>
+      <w:r>
+        <w:lastRenderedPageBreak/>
+        <w:t xml:space="preserve">  │ • Build content calendar framework                                      │</w:t>
+      </w:r>
+    </w:p>
+    <w:p>
+      <w:r>
+        <w:t xml:space="preserve">  │ • Cross-platform content repurposing strategy                           │</w:t>
+      </w:r>
+    </w:p>
+    <w:p>
+      <w:r>
+        <w:t xml:space="preserve">  │ • SEO internal linking strategy                                         │</w:t>
+      </w:r>
+    </w:p>
+    <w:p>
+      <w:r>
+        <w:t xml:space="preserve">  │ Model: Claude Sonnet                                                    │</w:t>
+      </w:r>
+    </w:p>
+    <w:p>
+      <w:r>
+        <w:t xml:space="preserve">  └─────────────────────────────────────────────────────────────────────────┘</w:t>
+      </w:r>
+    </w:p>
+    <w:p>
+      <w:r>
+        <w:t xml:space="preserve">                                      │</w:t>
+      </w:r>
+    </w:p>
+    <w:p>
+      <w:r>
+        <w:t xml:space="preserve">                                      </w:t>
+      </w:r>
+      <w:r>
+        <w:rPr>
+          <w:rFonts w:ascii="Arial" w:hAnsi="Arial" w:cs="Arial"/>
+        </w:rPr>
+        <w:t>▼</w:t>
+      </w:r>
+    </w:p>
+    <w:p>
+      <w:r>
+        <w:t xml:space="preserve">  ┌─────────────────────────────────────────────────────────────────────────┐</w:t>
+      </w:r>
+    </w:p>
+    <w:p>
+      <w:r>
+        <w:t xml:space="preserve">  │ STAGE 8: PROJECT TEMPLATE GENERATOR                                     │</w:t>
+      </w:r>
+    </w:p>
+    <w:p>
+      <w:r>
+        <w:t xml:space="preserve">  │ ─────────────────────────────────────────────────────────────────────── │</w:t>
+      </w:r>
+    </w:p>
+    <w:p>
+      <w:r>
+        <w:t xml:space="preserve">  │ For each recommended service, generate:                                 │</w:t>
+      </w:r>
+    </w:p>
+    <w:p>
+      <w:r>
+        <w:t xml:space="preserve">  │ • Pre-filled form data (topic, audience, goals, keywords)               │</w:t>
+      </w:r>
+    </w:p>
+    <w:p>
+      <w:r>
+        <w:t xml:space="preserve">  │ • Optimal style profile selections                                      │</w:t>
+      </w:r>
+    </w:p>
+    <w:p>
+      <w:r>
+        <w:t xml:space="preserve">  │ • Custom additional instructions                                        │</w:t>
+      </w:r>
+    </w:p>
+    <w:p>
+      <w:r>
+        <w:t xml:space="preserve">  │ • Image/visual concepts (for visual pipelines)                          │</w:t>
+      </w:r>
+    </w:p>
+    <w:p>
+      <w:r>
+        <w:t xml:space="preserve">  │ • Carousel slide concepts with text overlays                            │</w:t>
+      </w:r>
+    </w:p>
+    <w:p>
+      <w:r>
+        <w:t xml:space="preserve">  │ Model: GPT-4.1 + DALL-E (for visual concepts)                           │</w:t>
+      </w:r>
+    </w:p>
+    <w:p>
+      <w:r>
+        <w:t xml:space="preserve">  └─────────────────────────────────────────────────────────────────────────┘</w:t>
+      </w:r>
+    </w:p>
+    <w:p>
+      <w:r>
+        <w:t xml:space="preserve">                                      │</w:t>
+      </w:r>
+    </w:p>
+    <w:p>
+      <w:r>
+        <w:t xml:space="preserve">                                      </w:t>
+      </w:r>
+      <w:r>
+        <w:rPr>
+          <w:rFonts w:ascii="Arial" w:hAnsi="Arial" w:cs="Arial"/>
+        </w:rPr>
+        <w:t>▼</w:t>
+      </w:r>
+    </w:p>
+    <w:p>
+      <w:r>
+        <w:t xml:space="preserve">  ┌─────────────────────────────────────────────────────────────────────────┐</w:t>
+      </w:r>
+    </w:p>
+    <w:p>
+      <w:r>
+        <w:t xml:space="preserve">  │ STAGE 9: VISUAL CONCEPT GENERATOR                                       │</w:t>
+      </w:r>
+    </w:p>
+    <w:p>
+      <w:r>
+        <w:t xml:space="preserve">  │ ─────────────────────────────────────────────────────────────────────── │</w:t>
+      </w:r>
+    </w:p>
+    <w:p>
+      <w:r>
+        <w:t xml:space="preserve">  │ • Generate mood board concepts                                          │</w:t>
+      </w:r>
+    </w:p>
+    <w:p>
+      <w:r>
+        <w:t xml:space="preserve">  │ • Create sample image prompts for each visual service                   │</w:t>
+      </w:r>
+    </w:p>
+    <w:p>
+      <w:r>
+        <w:t xml:space="preserve">  │ • Carousel storyboard with slide descriptions                           │</w:t>
+      </w:r>
+    </w:p>
+    <w:p>
+      <w:r>
+        <w:lastRenderedPageBreak/>
+        <w:t xml:space="preserve">  │ • Ad creative concepts with copy variations                             │</w:t>
+      </w:r>
+    </w:p>
+    <w:p>
+      <w:r>
+        <w:t xml:space="preserve">  │ • Brand visual consistency guidelines                                   │</w:t>
+      </w:r>
+    </w:p>
+    <w:p>
+      <w:r>
+        <w:t xml:space="preserve">  │ Model: GPT-4o + Vision analysis of competitor visuals                   │</w:t>
+      </w:r>
+    </w:p>
+    <w:p>
+      <w:r>
+        <w:t xml:space="preserve">  └─────────────────────────────────────────────────────────────────────────┘</w:t>
+      </w:r>
+    </w:p>
+    <w:p>
+      <w:r>
+        <w:t xml:space="preserve">                                      │</w:t>
+      </w:r>
+    </w:p>
+    <w:p>
+      <w:r>
+        <w:t xml:space="preserve">                                      </w:t>
+      </w:r>
+      <w:r>
+        <w:rPr>
+          <w:rFonts w:ascii="Arial" w:hAnsi="Arial" w:cs="Arial"/>
+        </w:rPr>
+        <w:t>▼</w:t>
+      </w:r>
+    </w:p>
+    <w:p>
+      <w:r>
+        <w:t xml:space="preserve">  ┌─────────────────────────────────────────────────────────────────────────┐</w:t>
+      </w:r>
+    </w:p>
+    <w:p>
+      <w:r>
+        <w:t xml:space="preserve">  │ STAGE 10: STRATEGIC REPORT COMPILER                                     │</w:t>
+      </w:r>
+    </w:p>
+    <w:p>
+      <w:r>
+        <w:t xml:space="preserve">  │ ─────────────────────────────────────────────────────────────────────── │</w:t>
+      </w:r>
+    </w:p>
+    <w:p>
+      <w:r>
+        <w:t xml:space="preserve">  │ • Executive summary with key findings                                   │</w:t>
+      </w:r>
+    </w:p>
+    <w:p>
+      <w:r>
+        <w:t xml:space="preserve">  │ • Prioritized action plan                                               │</w:t>
+      </w:r>
+    </w:p>
+    <w:p>
+      <w:r>
+        <w:t xml:space="preserve">  │ • Service recommendations with reasoning                                │</w:t>
+      </w:r>
+    </w:p>
+    <w:p>
+      <w:r>
+        <w:t xml:space="preserve">  │ • Ready-to-use project templates                                        │</w:t>
+      </w:r>
+    </w:p>
+    <w:p>
+      <w:r>
+        <w:t xml:space="preserve">  │ • KPIs and success metrics                                              │</w:t>
+      </w:r>
+    </w:p>
+    <w:p>
+      <w:r>
+        <w:t xml:space="preserve">  │ • Timeline and budget recommendations                                   │</w:t>
+      </w:r>
+    </w:p>
+    <w:p>
+      <w:r>
+        <w:t xml:space="preserve">  │ Model: Claude Opus (for premium strategic synthesis)                    │</w:t>
+      </w:r>
+    </w:p>
+    <w:p>
+      <w:r>
+        <w:t xml:space="preserve">  └─────────────────────────────────────────────────────────────────────────┘</w:t>
+      </w:r>
+    </w:p>
+    <w:p/>
+    <w:p>
+      <w:r>
+        <w:t xml:space="preserve">  ---</w:t>
+      </w:r>
+    </w:p>
+    <w:p>
+      <w:r>
+        <w:t xml:space="preserve">  Part 3: Scribengine Knowledge Base</w:t>
+      </w:r>
+    </w:p>
+    <w:p/>
+    <w:p>
+      <w:r>
+        <w:t xml:space="preserve">  The advisor needs deep knowledge of all services. Create a structured knowledge file:</w:t>
+      </w:r>
+    </w:p>
+    <w:p/>
+    <w:p>
+      <w:r>
+        <w:t xml:space="preserve">  // lib/scribengine-knowledge-base.ts</w:t>
+      </w:r>
+    </w:p>
+    <w:p/>
+    <w:p>
+      <w:r>
+        <w:t xml:space="preserve">  export const SCRIBENGINE_SERVICES = {</w:t>
+      </w:r>
+    </w:p>
+    <w:p>
+      <w:r>
+        <w:lastRenderedPageBreak/>
+        <w:t xml:space="preserve">    'blog-pipeline': {</w:t>
+      </w:r>
+    </w:p>
+    <w:p>
+      <w:r>
+        <w:t xml:space="preserve">      name: 'Blog Content Pipeline',</w:t>
+      </w:r>
+    </w:p>
+    <w:p>
+      <w:r>
+        <w:t xml:space="preserve">      description: 'SEO-optimized blog articles with multi-model AI generation',</w:t>
+      </w:r>
+    </w:p>
+    <w:p>
+      <w:r>
+        <w:t xml:space="preserve">      tiers: {</w:t>
+      </w:r>
+    </w:p>
+    <w:p>
+      <w:r>
+        <w:t xml:space="preserve">        budget: {</w:t>
+      </w:r>
+    </w:p>
+    <w:p>
+      <w:r>
+        <w:t xml:space="preserve">          models: ['GPT-4o-mini', 'GPT-4o'],</w:t>
+      </w:r>
+    </w:p>
+    <w:p>
+      <w:r>
+        <w:t xml:space="preserve">          bestFor: ['Quick turnaround', 'High volume needs', 'Simpler topics'],</w:t>
+      </w:r>
+    </w:p>
+    <w:p>
+      <w:r>
+        <w:t xml:space="preserve">          deliverables: ['1,000-7,000 words', 'SEO optimization', 'Quality report']</w:t>
+      </w:r>
+    </w:p>
+    <w:p>
+      <w:pPr>
+        <w:rPr>
+          <w:lang w:val="fr-FR"/>
+        </w:rPr>
+      </w:pPr>
+      <w:r>
+        <w:t xml:space="preserve">        </w:t>
+      </w:r>
+      <w:r>
+        <w:rPr>
+          <w:lang w:val="fr-FR"/>
+        </w:rPr>
+        <w:t>},</w:t>
+      </w:r>
+    </w:p>
+    <w:p>
+      <w:pPr>
+        <w:rPr>
+          <w:lang w:val="fr-FR"/>
+        </w:rPr>
+      </w:pPr>
+      <w:r>
+        <w:rPr>
+          <w:lang w:val="fr-FR"/>
+        </w:rPr>
+        <w:t xml:space="preserve">        standard: {</w:t>
+      </w:r>
+    </w:p>
+    <w:p>
+      <w:pPr>
+        <w:rPr>
+          <w:lang w:val="fr-FR"/>
+        </w:rPr>
+      </w:pPr>
+      <w:r>
+        <w:rPr>
+          <w:lang w:val="fr-FR"/>
+        </w:rPr>
+        <w:t xml:space="preserve">          models: ['GPT-4.1', 'GPT-4o', 'Claude Sonnet'],</w:t>
+      </w:r>
+    </w:p>
+    <w:p>
+      <w:r>
+        <w:rPr>
+          <w:lang w:val="fr-FR"/>
+        </w:rPr>
+        <w:t xml:space="preserve">          </w:t>
+      </w:r>
+      <w:r>
+        <w:t>bestFor: ['Balanced quality/cost', 'Technical topics', 'Thought leadership'],</w:t>
+      </w:r>
+    </w:p>
+    <w:p>
+      <w:r>
+        <w:t xml:space="preserve">          deliverables: ['Enhanced research', '7 web searches', 'Cross-model refinement']</w:t>
+      </w:r>
+    </w:p>
+    <w:p>
+      <w:pPr>
+        <w:rPr>
+          <w:lang w:val="fr-FR"/>
+        </w:rPr>
+      </w:pPr>
+      <w:r>
+        <w:t xml:space="preserve">        </w:t>
+      </w:r>
+      <w:r>
+        <w:rPr>
+          <w:lang w:val="fr-FR"/>
+        </w:rPr>
+        <w:t>},</w:t>
+      </w:r>
+    </w:p>
+    <w:p>
+      <w:pPr>
+        <w:rPr>
+          <w:lang w:val="fr-FR"/>
+        </w:rPr>
+      </w:pPr>
+      <w:r>
+        <w:rPr>
+          <w:lang w:val="fr-FR"/>
+        </w:rPr>
+        <w:t xml:space="preserve">        premium: {</w:t>
+      </w:r>
+    </w:p>
+    <w:p>
+      <w:pPr>
+        <w:rPr>
+          <w:lang w:val="fr-FR"/>
+        </w:rPr>
+      </w:pPr>
+      <w:r>
+        <w:rPr>
+          <w:lang w:val="fr-FR"/>
+        </w:rPr>
+        <w:t xml:space="preserve">          models: ['Claude Haiku', 'Claude Sonnet', 'Claude Opus'],</w:t>
+      </w:r>
+    </w:p>
+    <w:p>
+      <w:r>
+        <w:rPr>
+          <w:lang w:val="fr-FR"/>
+        </w:rPr>
+        <w:t xml:space="preserve">          </w:t>
+      </w:r>
+      <w:r>
+        <w:t>bestFor: ['Maximum quality', 'Complex topics', 'Executive content'],</w:t>
+      </w:r>
+    </w:p>
+    <w:p>
+      <w:r>
+        <w:t xml:space="preserve">          deliverables: ['Comprehensive research', 'Expert-level analysis', 'Premium polish']</w:t>
+      </w:r>
+    </w:p>
+    <w:p>
+      <w:r>
+        <w:t xml:space="preserve">        }</w:t>
+      </w:r>
+    </w:p>
+    <w:p>
+      <w:r>
+        <w:t xml:space="preserve">      },</w:t>
+      </w:r>
+    </w:p>
+    <w:p>
+      <w:r>
+        <w:t xml:space="preserve">      lengthOptions: ['quick', 'standard', 'long-form', 'deep-dive', 'ultimate'],</w:t>
+      </w:r>
+    </w:p>
+    <w:p>
+      <w:r>
+        <w:t xml:space="preserve">      styleCategories: 18, // Reference to full style system</w:t>
+      </w:r>
+    </w:p>
+    <w:p>
+      <w:r>
+        <w:t xml:space="preserve">      bestUseCases: [</w:t>
+      </w:r>
+    </w:p>
+    <w:p>
+      <w:r>
+        <w:t xml:space="preserve">        'SEO ranking improvement',</w:t>
+      </w:r>
+    </w:p>
+    <w:p>
+      <w:r>
+        <w:t xml:space="preserve">        'Thought leadership',</w:t>
+      </w:r>
+    </w:p>
+    <w:p>
+      <w:r>
+        <w:t xml:space="preserve">        'Lead magnets',</w:t>
+      </w:r>
+    </w:p>
+    <w:p>
+      <w:r>
+        <w:lastRenderedPageBreak/>
+        <w:t xml:space="preserve">        'Educational content',</w:t>
+      </w:r>
+    </w:p>
+    <w:p>
+      <w:r>
+        <w:t xml:space="preserve">        'Product/service explanations'</w:t>
+      </w:r>
+    </w:p>
+    <w:p>
+      <w:r>
+        <w:t xml:space="preserve">      ],</w:t>
+      </w:r>
+    </w:p>
+    <w:p>
+      <w:r>
+        <w:t xml:space="preserve">      whenToRecommend: {</w:t>
+      </w:r>
+    </w:p>
+    <w:p>
+      <w:r>
+        <w:t xml:space="preserve">        goals: ['seo_ranking', 'thought_leadership', 'lead_generation'],</w:t>
+      </w:r>
+    </w:p>
+    <w:p>
+      <w:r>
+        <w:t xml:space="preserve">        challenges: ['low organic traffic', 'no blog presence', 'outdated content'],</w:t>
+      </w:r>
+    </w:p>
+    <w:p>
+      <w:r>
+        <w:t xml:space="preserve">        audienceType: ['B2B', 'professional', 'researchers']</w:t>
+      </w:r>
+    </w:p>
+    <w:p>
+      <w:r>
+        <w:t xml:space="preserve">      }</w:t>
+      </w:r>
+    </w:p>
+    <w:p>
+      <w:r>
+        <w:t xml:space="preserve">    },</w:t>
+      </w:r>
+    </w:p>
+    <w:p/>
+    <w:p>
+      <w:r>
+        <w:t xml:space="preserve">    'instagram-pipeline': {</w:t>
+      </w:r>
+    </w:p>
+    <w:p>
+      <w:r>
+        <w:t xml:space="preserve">      name: 'Instagram Content Pipeline',</w:t>
+      </w:r>
+    </w:p>
+    <w:p>
+      <w:r>
+        <w:t xml:space="preserve">      description: 'Complete Instagram content with captions, hashtags, and AI-generated images',</w:t>
+      </w:r>
+    </w:p>
+    <w:p>
+      <w:r>
+        <w:t xml:space="preserve">      features: {</w:t>
+      </w:r>
+    </w:p>
+    <w:p>
+      <w:r>
+        <w:t xml:space="preserve">        contentTypes: ['single_post', 'carousel', 'reels_cover', 'story'],</w:t>
+      </w:r>
+    </w:p>
+    <w:p>
+      <w:r>
+        <w:t xml:space="preserve">        imageGeneration: {</w:t>
+      </w:r>
+    </w:p>
+    <w:p>
+      <w:r>
+        <w:t xml:space="preserve">          enabled: true,</w:t>
+      </w:r>
+    </w:p>
+    <w:p>
+      <w:r>
+        <w:t xml:space="preserve">          models: ['DALL-E 3', 'Ideogram'],</w:t>
+      </w:r>
+    </w:p>
+    <w:p>
+      <w:r>
+        <w:t xml:space="preserve">          capabilities: ['Photo-realistic', 'Text overlays', 'Brand consistency']</w:t>
+      </w:r>
+    </w:p>
+    <w:p>
+      <w:r>
+        <w:t xml:space="preserve">        },</w:t>
+      </w:r>
+    </w:p>
+    <w:p>
+      <w:r>
+        <w:t xml:space="preserve">        hashtagOptimization: {</w:t>
+      </w:r>
+    </w:p>
+    <w:p>
+      <w:r>
+        <w:t xml:space="preserve">          tool: 'RiteTag',</w:t>
+      </w:r>
+    </w:p>
+    <w:p>
+      <w:r>
+        <w:t xml:space="preserve">          capabilities: ['Real-time performance data', 'Size categorization', 'Quality scoring']</w:t>
+      </w:r>
+    </w:p>
+    <w:p>
+      <w:r>
+        <w:t xml:space="preserve">        }</w:t>
+      </w:r>
+    </w:p>
+    <w:p>
+      <w:r>
+        <w:t xml:space="preserve">      },</w:t>
+      </w:r>
+    </w:p>
+    <w:p>
+      <w:r>
+        <w:lastRenderedPageBreak/>
+        <w:t xml:space="preserve">      styleOptions: {</w:t>
+      </w:r>
+    </w:p>
+    <w:p>
+      <w:r>
+        <w:t xml:space="preserve">        captionTone: ['professional', 'friendly', 'witty', 'inspirational', 'educational', 'bold', 'storytelling'],      </w:t>
+      </w:r>
+    </w:p>
+    <w:p>
+      <w:r>
+        <w:t xml:space="preserve">        emojiUsage: ['none', 'minimal', 'moderate', 'heavy'],</w:t>
+      </w:r>
+    </w:p>
+    <w:p>
+      <w:r>
+        <w:t xml:space="preserve">        visualStyle: ['photography', 'illustration', 'minimalist', '3d_render', 'flat_design', 'watercolor']</w:t>
+      </w:r>
+    </w:p>
+    <w:p>
+      <w:r>
+        <w:t xml:space="preserve">      },</w:t>
+      </w:r>
+    </w:p>
+    <w:p>
+      <w:r>
+        <w:t xml:space="preserve">      bestUseCases: [</w:t>
+      </w:r>
+    </w:p>
+    <w:p>
+      <w:r>
+        <w:t xml:space="preserve">        'Brand awareness',</w:t>
+      </w:r>
+    </w:p>
+    <w:p>
+      <w:r>
+        <w:t xml:space="preserve">        'Product showcases',</w:t>
+      </w:r>
+    </w:p>
+    <w:p>
+      <w:r>
+        <w:t xml:space="preserve">        'Educational carousels',</w:t>
+      </w:r>
+    </w:p>
+    <w:p>
+      <w:r>
+        <w:t xml:space="preserve">        'Behind-the-scenes',</w:t>
+      </w:r>
+    </w:p>
+    <w:p>
+      <w:r>
+        <w:t xml:space="preserve">        'Community building'</w:t>
+      </w:r>
+    </w:p>
+    <w:p>
+      <w:r>
+        <w:t xml:space="preserve">      ],</w:t>
+      </w:r>
+    </w:p>
+    <w:p>
+      <w:r>
+        <w:t xml:space="preserve">      whenToRecommend: {</w:t>
+      </w:r>
+    </w:p>
+    <w:p>
+      <w:r>
+        <w:t xml:space="preserve">        goals: ['brand_awareness', 'social_growth', 'engagement'],</w:t>
+      </w:r>
+    </w:p>
+    <w:p>
+      <w:r>
+        <w:t xml:space="preserve">        challenges: ['no visual content', 'inconsistent posting', 'low engagement'],</w:t>
+      </w:r>
+    </w:p>
+    <w:p>
+      <w:r>
+        <w:t xml:space="preserve">        audienceType: ['B2C', 'visual products', 'lifestyle', 'younger demographics']</w:t>
+      </w:r>
+    </w:p>
+    <w:p>
+      <w:r>
+        <w:t xml:space="preserve">      }</w:t>
+      </w:r>
+    </w:p>
+    <w:p>
+      <w:r>
+        <w:t xml:space="preserve">    },</w:t>
+      </w:r>
+    </w:p>
+    <w:p/>
+    <w:p>
+      <w:r>
+        <w:t xml:space="preserve">    // Future services...</w:t>
+      </w:r>
+    </w:p>
+    <w:p>
+      <w:r>
+        <w:t xml:space="preserve">    'facebook-pipeline': { /* ... */ },</w:t>
+      </w:r>
+    </w:p>
+    <w:p>
+      <w:r>
+        <w:t xml:space="preserve">    'twitter-pipeline': { /* ... */ },</w:t>
+      </w:r>
+    </w:p>
+    <w:p>
+      <w:r>
+        <w:t xml:space="preserve">    'facebook-ads-pipeline': { /* ... */ },</w:t>
+      </w:r>
+    </w:p>
+    <w:p>
+      <w:r>
+        <w:t xml:space="preserve">    'google-ads-pipeline': { /* ... */ },</w:t>
+      </w:r>
+    </w:p>
+    <w:p>
+      <w:r>
+        <w:t xml:space="preserve">  }</w:t>
+      </w:r>
+    </w:p>
+    <w:p/>
+    <w:p>
+      <w:r>
+        <w:t xml:space="preserve">  export const STYLE_RECOMMENDATIONS = {</w:t>
+      </w:r>
+    </w:p>
+    <w:p>
+      <w:r>
+        <w:t xml:space="preserve">    // Industry-based recommendations</w:t>
+      </w:r>
+    </w:p>
+    <w:p>
+      <w:r>
+        <w:t xml:space="preserve">    industries: {</w:t>
+      </w:r>
+    </w:p>
+    <w:p>
+      <w:r>
+        <w:t xml:space="preserve">      'saas': {</w:t>
+      </w:r>
+    </w:p>
+    <w:p>
+      <w:r>
+        <w:t xml:space="preserve">        tone: 'approachable_expert',</w:t>
+      </w:r>
+    </w:p>
+    <w:p>
+      <w:r>
+        <w:t xml:space="preserve">        personality: 'innovative_disruptor',</w:t>
+      </w:r>
+    </w:p>
+    <w:p>
+      <w:r>
+        <w:t xml:space="preserve">        archetype: 'creator',</w:t>
+      </w:r>
+    </w:p>
+    <w:p>
+      <w:r>
+        <w:t xml:space="preserve">        visualStyle: 'minimalist',</w:t>
+      </w:r>
+    </w:p>
+    <w:p>
+      <w:r>
+        <w:t xml:space="preserve">        contentFormat: 'educational'</w:t>
+      </w:r>
+    </w:p>
+    <w:p>
+      <w:r>
+        <w:t xml:space="preserve">      },</w:t>
+      </w:r>
+    </w:p>
+    <w:p>
+      <w:r>
+        <w:t xml:space="preserve">      'healthcare': {</w:t>
+      </w:r>
+    </w:p>
+    <w:p>
+      <w:r>
+        <w:t xml:space="preserve">        tone: 'calm_reassuring',</w:t>
+      </w:r>
+    </w:p>
+    <w:p>
+      <w:r>
+        <w:t xml:space="preserve">        personality: 'trusted_advisor',</w:t>
+      </w:r>
+    </w:p>
+    <w:p>
+      <w:r>
+        <w:t xml:space="preserve">        archetype: 'caregiver',</w:t>
+      </w:r>
+    </w:p>
+    <w:p>
+      <w:r>
+        <w:t xml:space="preserve">        visualStyle: 'photography',</w:t>
+      </w:r>
+    </w:p>
+    <w:p>
+      <w:r>
+        <w:t xml:space="preserve">        complianceAwareness: 'healthcare_hipaa'</w:t>
+      </w:r>
+    </w:p>
+    <w:p>
+      <w:r>
+        <w:t xml:space="preserve">      },</w:t>
+      </w:r>
+    </w:p>
+    <w:p>
+      <w:r>
+        <w:t xml:space="preserve">      // ... more industries</w:t>
+      </w:r>
+    </w:p>
+    <w:p>
+      <w:r>
+        <w:t xml:space="preserve">    },</w:t>
+      </w:r>
+    </w:p>
+    <w:p/>
+    <w:p>
+      <w:r>
+        <w:t xml:space="preserve">    // Goal-based recommendations</w:t>
+      </w:r>
+    </w:p>
+    <w:p>
+      <w:r>
+        <w:t xml:space="preserve">    goals: {</w:t>
+      </w:r>
+    </w:p>
+    <w:p>
+      <w:r>
+        <w:t xml:space="preserve">      'seo_ranking': {</w:t>
+      </w:r>
+    </w:p>
+    <w:p>
+      <w:r>
+        <w:t xml:space="preserve">        seoStrategy: 'seo_first',</w:t>
+      </w:r>
+    </w:p>
+    <w:p>
+      <w:r>
+        <w:t xml:space="preserve">        contentDepth: 'comprehensive',</w:t>
+      </w:r>
+    </w:p>
+    <w:p>
+      <w:r>
+        <w:lastRenderedPageBreak/>
+        <w:t xml:space="preserve">        citationStyle: 'moderate_key_claims',</w:t>
+      </w:r>
+    </w:p>
+    <w:p>
+      <w:r>
+        <w:t xml:space="preserve">        lengthTier: 'long-form'</w:t>
+      </w:r>
+    </w:p>
+    <w:p>
+      <w:r>
+        <w:t xml:space="preserve">      },</w:t>
+      </w:r>
+    </w:p>
+    <w:p>
+      <w:r>
+        <w:t xml:space="preserve">      'brand_awareness': {</w:t>
+      </w:r>
+    </w:p>
+    <w:p>
+      <w:r>
+        <w:t xml:space="preserve">        primaryAppeal: 'emotion_story',</w:t>
+      </w:r>
+    </w:p>
+    <w:p>
+      <w:r>
+        <w:t xml:space="preserve">        hookType: 'story_anecdote',</w:t>
+      </w:r>
+    </w:p>
+    <w:p>
+      <w:r>
+        <w:t xml:space="preserve">        visualStyle: 'bold'</w:t>
+      </w:r>
+    </w:p>
+    <w:p>
+      <w:r>
+        <w:t xml:space="preserve">      }</w:t>
+      </w:r>
+    </w:p>
+    <w:p>
+      <w:r>
+        <w:t xml:space="preserve">      // ... more goals</w:t>
+      </w:r>
+    </w:p>
+    <w:p>
+      <w:r>
+        <w:t xml:space="preserve">    }</w:t>
+      </w:r>
+    </w:p>
+    <w:p>
+      <w:r>
+        <w:t xml:space="preserve">  }</w:t>
+      </w:r>
+    </w:p>
+    <w:p/>
+    <w:p>
+      <w:r>
+        <w:t xml:space="preserve">  ---</w:t>
+      </w:r>
+    </w:p>
+    <w:p>
+      <w:r>
+        <w:t xml:space="preserve">  Part 4: Unique Differentiating Features</w:t>
+      </w:r>
+    </w:p>
+    <w:p/>
+    <w:p>
+      <w:r>
+        <w:t xml:space="preserve">  1. "Smart Project Launcher"</w:t>
+      </w:r>
+    </w:p>
+    <w:p/>
+    <w:p>
+      <w:r>
+        <w:t xml:space="preserve">  The advisor output includes one-click project templates that users can directly import:</w:t>
+      </w:r>
+    </w:p>
+    <w:p/>
+    <w:p>
+      <w:r>
+        <w:t xml:space="preserve">  interface ProjectTemplate {</w:t>
+      </w:r>
+    </w:p>
+    <w:p>
+      <w:r>
+        <w:t xml:space="preserve">    serviceId: string</w:t>
+      </w:r>
+    </w:p>
+    <w:p>
+      <w:r>
+        <w:t xml:space="preserve">    tier: QualityTier</w:t>
+      </w:r>
+    </w:p>
+    <w:p>
+      <w:r>
+        <w:t xml:space="preserve">    lengthTier?: LengthTier</w:t>
+      </w:r>
+    </w:p>
+    <w:p>
+      <w:r>
+        <w:t xml:space="preserve">    formData: {</w:t>
+      </w:r>
+    </w:p>
+    <w:p>
+      <w:r>
+        <w:t xml:space="preserve">      topic: string</w:t>
+      </w:r>
+    </w:p>
+    <w:p>
+      <w:r>
+        <w:t xml:space="preserve">      keywords: string[]</w:t>
+      </w:r>
+    </w:p>
+    <w:p>
+      <w:r>
+        <w:lastRenderedPageBreak/>
+        <w:t xml:space="preserve">      audience: string</w:t>
+      </w:r>
+    </w:p>
+    <w:p>
+      <w:r>
+        <w:t xml:space="preserve">      // ... pre-filled based on research</w:t>
+      </w:r>
+    </w:p>
+    <w:p>
+      <w:r>
+        <w:t xml:space="preserve">    }</w:t>
+      </w:r>
+    </w:p>
+    <w:p>
+      <w:r>
+        <w:t xml:space="preserve">    styleSelections: Partial&lt;StyleProfile&gt;</w:t>
+      </w:r>
+    </w:p>
+    <w:p>
+      <w:r>
+        <w:t xml:space="preserve">    additionalInstructions: string</w:t>
+      </w:r>
+    </w:p>
+    <w:p>
+      <w:r>
+        <w:t xml:space="preserve">    imageOptions?: ImageGenerationOptions</w:t>
+      </w:r>
+    </w:p>
+    <w:p>
+      <w:r>
+        <w:t xml:space="preserve">    estimatedCost: number</w:t>
+      </w:r>
+    </w:p>
+    <w:p>
+      <w:r>
+        <w:t xml:space="preserve">    expectedOutcome: string</w:t>
+      </w:r>
+    </w:p>
+    <w:p>
+      <w:r>
+        <w:t xml:space="preserve">  }</w:t>
+      </w:r>
+    </w:p>
+    <w:p/>
+    <w:p>
+      <w:r>
+        <w:t xml:space="preserve">  2. Competitor Content Reverse-Engineering</w:t>
+      </w:r>
+    </w:p>
+    <w:p/>
+    <w:p>
+      <w:r>
+        <w:t xml:space="preserve">  - Analyze top 3 competitors' content strategies</w:t>
+      </w:r>
+    </w:p>
+    <w:p>
+      <w:r>
+        <w:t xml:space="preserve">  - Identify what topics they cover (and gaps)</w:t>
+      </w:r>
+    </w:p>
+    <w:p>
+      <w:r>
+        <w:t xml:space="preserve">  - Analyze their visual style and messaging</w:t>
+      </w:r>
+    </w:p>
+    <w:p>
+      <w:r>
+        <w:t xml:space="preserve">  - Show "differentiation opportunities"</w:t>
+      </w:r>
+    </w:p>
+    <w:p/>
+    <w:p>
+      <w:r>
+        <w:t xml:space="preserve">  3. ROI Projection Engine</w:t>
+      </w:r>
+    </w:p>
+    <w:p/>
+    <w:p>
+      <w:r>
+        <w:t xml:space="preserve">  Based on analytics data, estimate:</w:t>
+      </w:r>
+    </w:p>
+    <w:p>
+      <w:r>
+        <w:t xml:space="preserve">  - Potential traffic from SEO content</w:t>
+      </w:r>
+    </w:p>
+    <w:p>
+      <w:r>
+        <w:t xml:space="preserve">  - Expected reach from social content</w:t>
+      </w:r>
+    </w:p>
+    <w:p>
+      <w:r>
+        <w:t xml:space="preserve">  - Engagement projections</w:t>
+      </w:r>
+    </w:p>
+    <w:p>
+      <w:r>
+        <w:t xml:space="preserve">  - Lead generation estimates</w:t>
+      </w:r>
+    </w:p>
+    <w:p/>
+    <w:p>
+      <w:r>
+        <w:t xml:space="preserve">  4. Content Pillar Framework</w:t>
+      </w:r>
+    </w:p>
+    <w:p/>
+    <w:p>
+      <w:r>
+        <w:t xml:space="preserve">  Automatically generate 3-5 content pillars with:</w:t>
+      </w:r>
+    </w:p>
+    <w:p>
+      <w:r>
+        <w:t xml:space="preserve">  - Core pillar topic</w:t>
+      </w:r>
+    </w:p>
+    <w:p>
+      <w:r>
+        <w:t xml:space="preserve">  - 10+ subtopic ideas each</w:t>
+      </w:r>
+    </w:p>
+    <w:p>
+      <w:r>
+        <w:t xml:space="preserve">  - Internal linking structure</w:t>
+      </w:r>
+    </w:p>
+    <w:p>
+      <w:r>
+        <w:t xml:space="preserve">  - Cross-platform adaptation strategy</w:t>
+      </w:r>
+    </w:p>
+    <w:p/>
+    <w:p>
+      <w:r>
+        <w:t xml:space="preserve">  5. Visual Intelligence</w:t>
+      </w:r>
+    </w:p>
+    <w:p/>
+    <w:p>
+      <w:r>
+        <w:t xml:space="preserve">  Use GPT-4 Vision to:</w:t>
+      </w:r>
+    </w:p>
+    <w:p>
+      <w:r>
+        <w:t xml:space="preserve">  - Analyze competitor Instagram feeds for visual patterns</w:t>
+      </w:r>
+    </w:p>
+    <w:p>
+      <w:r>
+        <w:t xml:space="preserve">  - Analyze competitor ad creatives</w:t>
+      </w:r>
+    </w:p>
+    <w:p>
+      <w:r>
+        <w:t xml:space="preserve">  - Generate mood board concepts</w:t>
+      </w:r>
+    </w:p>
+    <w:p>
+      <w:r>
+        <w:t xml:space="preserve">  - Ensure brand visual consistency recommendations</w:t>
+      </w:r>
+    </w:p>
+    <w:p/>
+    <w:p>
+      <w:r>
+        <w:t xml:space="preserve">  6. Seasonal Opportunity Alerts</w:t>
+      </w:r>
+    </w:p>
+    <w:p/>
+    <w:p>
+      <w:r>
+        <w:t xml:space="preserve">  - Flag upcoming holidays/events relevant to the business</w:t>
+      </w:r>
+    </w:p>
+    <w:p>
+      <w:r>
+        <w:t xml:space="preserve">  - Suggest timely content ideas</w:t>
+      </w:r>
+    </w:p>
+    <w:p>
+      <w:r>
+        <w:t xml:space="preserve">  - Recommend ad timing windows</w:t>
+      </w:r>
+    </w:p>
+    <w:p/>
+    <w:p>
+      <w:r>
+        <w:t xml:space="preserve">  7. "Ask Me Anything" Follow-up</w:t>
+      </w:r>
+    </w:p>
+    <w:p/>
+    <w:p>
+      <w:r>
+        <w:t xml:space="preserve">  After the main report, allow users to ask clarifying questions:</w:t>
+      </w:r>
+    </w:p>
+    <w:p>
+      <w:r>
+        <w:t xml:space="preserve">  - "Why did you recommend Instagram over TikTok?"</w:t>
+      </w:r>
+    </w:p>
+    <w:p>
+      <w:r>
+        <w:t xml:space="preserve">  - "What if my budget is only $50/month?"</w:t>
+      </w:r>
+    </w:p>
+    <w:p>
+      <w:r>
+        <w:lastRenderedPageBreak/>
+        <w:t xml:space="preserve">  - "Can you generate more blog topic ideas?"</w:t>
+      </w:r>
+    </w:p>
+    <w:p/>
+    <w:p>
+      <w:r>
+        <w:t xml:space="preserve">  ---</w:t>
+      </w:r>
+    </w:p>
+    <w:p>
+      <w:r>
+        <w:t xml:space="preserve">  Part 5: Output Structure</w:t>
+      </w:r>
+    </w:p>
+    <w:p/>
+    <w:p>
+      <w:r>
+        <w:t xml:space="preserve">  The Advisor Report</w:t>
+      </w:r>
+    </w:p>
+    <w:p/>
+    <w:p>
+      <w:r>
+        <w:t xml:space="preserve">  # Content Strategy Report for [Business Name]</w:t>
+      </w:r>
+    </w:p>
+    <w:p>
+      <w:r>
+        <w:t xml:space="preserve">  Generated: [Date]</w:t>
+      </w:r>
+    </w:p>
+    <w:p/>
+    <w:p>
+      <w:r>
+        <w:t xml:space="preserve">  ## Executive Summary</w:t>
+      </w:r>
+    </w:p>
+    <w:p>
+      <w:r>
+        <w:t xml:space="preserve">  [2-3 paragraph strategic overview]</w:t>
+      </w:r>
+    </w:p>
+    <w:p/>
+    <w:p>
+      <w:r>
+        <w:t xml:space="preserve">  ## Key Findings</w:t>
+      </w:r>
+    </w:p>
+    <w:p/>
+    <w:p>
+      <w:r>
+        <w:t xml:space="preserve">  ### Digital Presence Score: 65/100</w:t>
+      </w:r>
+    </w:p>
+    <w:p>
+      <w:r>
+        <w:t xml:space="preserve">  - Website Performance: 72/100</w:t>
+      </w:r>
+    </w:p>
+    <w:p>
+      <w:r>
+        <w:t xml:space="preserve">  - SEO Strength: 45/100</w:t>
+      </w:r>
+    </w:p>
+    <w:p>
+      <w:r>
+        <w:t xml:space="preserve">  - Social Presence: 58/100</w:t>
+      </w:r>
+    </w:p>
+    <w:p>
+      <w:r>
+        <w:t xml:space="preserve">  - Content Quality: 70/100</w:t>
+      </w:r>
+    </w:p>
+    <w:p/>
+    <w:p>
+      <w:r>
+        <w:t xml:space="preserve">  ### Market Position</w:t>
+      </w:r>
+    </w:p>
+    <w:p>
+      <w:r>
+        <w:t xml:space="preserve">  [Competitive landscape analysis]</w:t>
+      </w:r>
+    </w:p>
+    <w:p/>
+    <w:p>
+      <w:r>
+        <w:t xml:space="preserve">  ### Biggest Opportunities</w:t>
+      </w:r>
+    </w:p>
+    <w:p>
+      <w:r>
+        <w:t xml:space="preserve">  1. [Opportunity 1 with data]</w:t>
+      </w:r>
+    </w:p>
+    <w:p>
+      <w:r>
+        <w:lastRenderedPageBreak/>
+        <w:t xml:space="preserve">  2. [Opportunity 2 with data]</w:t>
+      </w:r>
+    </w:p>
+    <w:p>
+      <w:r>
+        <w:t xml:space="preserve">  3. [Opportunity 3 with data]</w:t>
+      </w:r>
+    </w:p>
+    <w:p/>
+    <w:p>
+      <w:r>
+        <w:t xml:space="preserve">  ### Critical Gaps</w:t>
+      </w:r>
+    </w:p>
+    <w:p>
+      <w:r>
+        <w:t xml:space="preserve">  1. [Gap 1]</w:t>
+      </w:r>
+    </w:p>
+    <w:p>
+      <w:r>
+        <w:t xml:space="preserve">  2. [Gap 2]</w:t>
+      </w:r>
+    </w:p>
+    <w:p/>
+    <w:p>
+      <w:r>
+        <w:t xml:space="preserve">  ---</w:t>
+      </w:r>
+    </w:p>
+    <w:p/>
+    <w:p>
+      <w:r>
+        <w:t xml:space="preserve">  ## Recommended Action Plan</w:t>
+      </w:r>
+    </w:p>
+    <w:p/>
+    <w:p>
+      <w:r>
+        <w:t xml:space="preserve">  ### Phase 1: Quick Wins (Week 1-2)</w:t>
+      </w:r>
+    </w:p>
+    <w:p>
+      <w:r>
+        <w:t xml:space="preserve">  | Action | Service | Tier | Est. Cost | Expected Impact |</w:t>
+      </w:r>
+    </w:p>
+    <w:p>
+      <w:r>
+        <w:t xml:space="preserve">  |--------|---------|------|-----------|-----------------|</w:t>
+      </w:r>
+    </w:p>
+    <w:p>
+      <w:r>
+        <w:t xml:space="preserve">  | Create pillar blog post on [topic] | Blog Pipeline | Standard | $14 | +500 organic visits/mo |</w:t>
+      </w:r>
+    </w:p>
+    <w:p>
+      <w:r>
+        <w:t xml:space="preserve">  | Launch Instagram carousel series | Instagram Pipeline | - | $0 | +200 followers |</w:t>
+      </w:r>
+    </w:p>
+    <w:p/>
+    <w:p>
+      <w:r>
+        <w:t xml:space="preserve">  ### Phase 2: Foundation Building (Week 3-8)</w:t>
+      </w:r>
+    </w:p>
+    <w:p>
+      <w:r>
+        <w:t xml:space="preserve">  [...]</w:t>
+      </w:r>
+    </w:p>
+    <w:p/>
+    <w:p>
+      <w:r>
+        <w:t xml:space="preserve">  ### Phase 3: Scale &amp; Optimize (Month 3+)</w:t>
+      </w:r>
+    </w:p>
+    <w:p>
+      <w:r>
+        <w:t xml:space="preserve">  [...]</w:t>
+      </w:r>
+    </w:p>
+    <w:p/>
+    <w:p>
+      <w:r>
+        <w:t xml:space="preserve">  ---</w:t>
+      </w:r>
+    </w:p>
+    <w:p/>
+    <w:p>
+      <w:r>
+        <w:t xml:space="preserve">  ## Service Recommendations</w:t>
+      </w:r>
+    </w:p>
+    <w:p/>
+    <w:p>
+      <w:r>
+        <w:t xml:space="preserve">  ### 1. Blog Content Pipeline (HIGHEST PRIORITY)</w:t>
+      </w:r>
+    </w:p>
+    <w:p/>
+    <w:p>
+      <w:r>
+        <w:t xml:space="preserve">  **Why This Service:**</w:t>
+      </w:r>
+    </w:p>
+    <w:p>
+      <w:r>
+        <w:t xml:space="preserve">  - Your target keywords have 12,000 monthly searches with low competition</w:t>
+      </w:r>
+    </w:p>
+    <w:p>
+      <w:r>
+        <w:t xml:space="preserve">  - Competitors have 3x more indexed pages</w:t>
+      </w:r>
+    </w:p>
+    <w:p>
+      <w:r>
+        <w:t xml:space="preserve">  - Content gap analysis shows 15 untapped topics</w:t>
+      </w:r>
+    </w:p>
+    <w:p/>
+    <w:p>
+      <w:r>
+        <w:t xml:space="preserve">  **Recommended Configuration:**</w:t>
+      </w:r>
+    </w:p>
+    <w:p>
+      <w:r>
+        <w:t xml:space="preserve">  - Tier: Standard ($14)</w:t>
+      </w:r>
+    </w:p>
+    <w:p>
+      <w:r>
+        <w:t xml:space="preserve">  - Length: Long-Form (2,500-4,000 words)</w:t>
+      </w:r>
+    </w:p>
+    <w:p>
+      <w:r>
+        <w:t xml:space="preserve">  - Style Profile: [Pre-configured]</w:t>
+      </w:r>
+    </w:p>
+    <w:p/>
+    <w:p>
+      <w:r>
+        <w:t xml:space="preserve">  **Suggested Topics:**</w:t>
+      </w:r>
+    </w:p>
+    <w:p>
+      <w:r>
+        <w:t xml:space="preserve">  1. "[Topic 1]" - 2,400 searches/mo, KD: 28</w:t>
+      </w:r>
+    </w:p>
+    <w:p>
+      <w:r>
+        <w:t xml:space="preserve">  2. "[Topic 2]" - 1,800 searches/mo, KD: 32</w:t>
+      </w:r>
+    </w:p>
+    <w:p>
+      <w:r>
+        <w:t xml:space="preserve">  3. "[Topic 3]" - 3,100 searches/mo, KD: 25</w:t>
+      </w:r>
+    </w:p>
+    <w:p/>
+    <w:p>
+      <w:r>
+        <w:t xml:space="preserve">  **[LAUNCH PROJECT]** ← One-click to create</w:t>
+      </w:r>
+    </w:p>
+    <w:p/>
+    <w:p>
+      <w:r>
+        <w:t xml:space="preserve">  ---</w:t>
+      </w:r>
+    </w:p>
+    <w:p/>
+    <w:p>
+      <w:r>
+        <w:t xml:space="preserve">  ### 2. Instagram Content Pipeline</w:t>
+      </w:r>
+    </w:p>
+    <w:p/>
+    <w:p>
+      <w:r>
+        <w:t xml:space="preserve">  **Why This Service:**</w:t>
+      </w:r>
+    </w:p>
+    <w:p>
+      <w:r>
+        <w:t xml:space="preserve">  - Your audience (25-40, professionals) is 68% active on Instagram</w:t>
+      </w:r>
+    </w:p>
+    <w:p>
+      <w:r>
+        <w:lastRenderedPageBreak/>
+        <w:t xml:space="preserve">  - Competitors average 3.2% engagement (you can beat this)</w:t>
+      </w:r>
+    </w:p>
+    <w:p>
+      <w:r>
+        <w:t xml:space="preserve">  - Visual product showcases drive 40% more conversions</w:t>
+      </w:r>
+    </w:p>
+    <w:p/>
+    <w:p>
+      <w:r>
+        <w:t xml:space="preserve">  **Recommended Configuration:**</w:t>
+      </w:r>
+    </w:p>
+    <w:p>
+      <w:r>
+        <w:t xml:space="preserve">  - Content Type: Carousel (5 slides)</w:t>
+      </w:r>
+    </w:p>
+    <w:p>
+      <w:r>
+        <w:t xml:space="preserve">  - Visual Style: Minimalist</w:t>
+      </w:r>
+    </w:p>
+    <w:p>
+      <w:r>
+        <w:t xml:space="preserve">  - Caption Tone: Educational</w:t>
+      </w:r>
+    </w:p>
+    <w:p>
+      <w:r>
+        <w:t xml:space="preserve">  - Image Generation: Enabled</w:t>
+      </w:r>
+    </w:p>
+    <w:p/>
+    <w:p>
+      <w:r>
+        <w:t xml:space="preserve">  **Carousel Concepts:**</w:t>
+      </w:r>
+    </w:p>
+    <w:p>
+      <w:r>
+        <w:t xml:space="preserve">  1. "5 Signs You Need [Your Product]"</w:t>
+      </w:r>
+    </w:p>
+    <w:p>
+      <w:r>
+        <w:t xml:space="preserve">     - Slide 1: Hook question with bold typography</w:t>
+      </w:r>
+    </w:p>
+    <w:p>
+      <w:r>
+        <w:t xml:space="preserve">     - Slide 2: Sign #1 with relatable illustration</w:t>
+      </w:r>
+    </w:p>
+    <w:p>
+      <w:r>
+        <w:t xml:space="preserve">     - [...]</w:t>
+      </w:r>
+    </w:p>
+    <w:p/>
+    <w:p>
+      <w:r>
+        <w:t xml:space="preserve">  2. "How [Product] Works: A Visual Guide"</w:t>
+      </w:r>
+    </w:p>
+    <w:p>
+      <w:r>
+        <w:t xml:space="preserve">     [...]</w:t>
+      </w:r>
+    </w:p>
+    <w:p/>
+    <w:p>
+      <w:r>
+        <w:t xml:space="preserve">  **[LAUNCH PROJECT]** ← One-click to create</w:t>
+      </w:r>
+    </w:p>
+    <w:p/>
+    <w:p>
+      <w:r>
+        <w:t xml:space="preserve">  ---</w:t>
+      </w:r>
+    </w:p>
+    <w:p/>
+    <w:p>
+      <w:r>
+        <w:t xml:space="preserve">  ## Content Calendar Framework</w:t>
+      </w:r>
+    </w:p>
+    <w:p/>
+    <w:p>
+      <w:r>
+        <w:t xml:space="preserve">  ### Week 1</w:t>
+      </w:r>
+    </w:p>
+    <w:p>
+      <w:r>
+        <w:t xml:space="preserve">  | Day | Platform | Content Type | Topic |</w:t>
+      </w:r>
+    </w:p>
+    <w:p>
+      <w:r>
+        <w:lastRenderedPageBreak/>
+        <w:t xml:space="preserve">  |-----|----------|--------------|-------|</w:t>
+      </w:r>
+    </w:p>
+    <w:p>
+      <w:r>
+        <w:t xml:space="preserve">  | Mon | Blog | Pillar Article | [Topic] |</w:t>
+      </w:r>
+    </w:p>
+    <w:p>
+      <w:r>
+        <w:t xml:space="preserve">  | Wed | Instagram | Carousel | [Topic adapted] |</w:t>
+      </w:r>
+    </w:p>
+    <w:p>
+      <w:r>
+        <w:t xml:space="preserve">  | Fri | LinkedIn | Text post | [Key insight from blog] |</w:t>
+      </w:r>
+    </w:p>
+    <w:p/>
+    <w:p>
+      <w:r>
+        <w:t xml:space="preserve">  [...]</w:t>
+      </w:r>
+    </w:p>
+    <w:p/>
+    <w:p>
+      <w:r>
+        <w:t xml:space="preserve">  ---</w:t>
+      </w:r>
+    </w:p>
+    <w:p/>
+    <w:p>
+      <w:r>
+        <w:t xml:space="preserve">  ## KPIs to Track</w:t>
+      </w:r>
+    </w:p>
+    <w:p/>
+    <w:p>
+      <w:r>
+        <w:t xml:space="preserve">  | Metric | Current | 30-Day Target | 90-Day Target |</w:t>
+      </w:r>
+    </w:p>
+    <w:p>
+      <w:r>
+        <w:t xml:space="preserve">  |--------|---------|---------------|---------------|</w:t>
+      </w:r>
+    </w:p>
+    <w:p>
+      <w:r>
+        <w:t xml:space="preserve">  | Organic Traffic | 500/mo | 750/mo | 2,000/mo |</w:t>
+      </w:r>
+    </w:p>
+    <w:p>
+      <w:r>
+        <w:t xml:space="preserve">  | Instagram Followers | 1,200 | 1,500 | 3,000 |</w:t>
+      </w:r>
+    </w:p>
+    <w:p>
+      <w:r>
+        <w:t xml:space="preserve">  | Email Subscribers | 200 | 350 | 1,000 |</w:t>
+      </w:r>
+    </w:p>
+    <w:p/>
+    <w:p>
+      <w:r>
+        <w:t xml:space="preserve">  ---</w:t>
+      </w:r>
+    </w:p>
+    <w:p/>
+    <w:p>
+      <w:r>
+        <w:t xml:space="preserve">  ## Visual Concepts</w:t>
+      </w:r>
+    </w:p>
+    <w:p/>
+    <w:p>
+      <w:r>
+        <w:t xml:space="preserve">  ### Brand Mood Board</w:t>
+      </w:r>
+    </w:p>
+    <w:p>
+      <w:r>
+        <w:t xml:space="preserve">  [AI-generated mood board images showing recommended visual direction]</w:t>
+      </w:r>
+    </w:p>
+    <w:p/>
+    <w:p>
+      <w:r>
+        <w:t xml:space="preserve">  ### Instagram Grid Preview</w:t>
+      </w:r>
+    </w:p>
+    <w:p>
+      <w:r>
+        <w:t xml:space="preserve">  [Mockup of how feed would look with recommended content]</w:t>
+      </w:r>
+    </w:p>
+    <w:p/>
+    <w:p>
+      <w:r>
+        <w:t xml:space="preserve">  ### Ad Creative Concepts</w:t>
+      </w:r>
+    </w:p>
+    <w:p>
+      <w:r>
+        <w:t xml:space="preserve">  [Sample ad visuals for future campaigns]</w:t>
+      </w:r>
+    </w:p>
+    <w:p/>
+    <w:p>
+      <w:r>
+        <w:t xml:space="preserve">  ---</w:t>
+      </w:r>
+    </w:p>
+    <w:p/>
+    <w:p>
+      <w:r>
+        <w:t xml:space="preserve">  ## Appendix</w:t>
+      </w:r>
+    </w:p>
+    <w:p/>
+    <w:p>
+      <w:r>
+        <w:t xml:space="preserve">  ### A. Full Keyword Research Data</w:t>
+      </w:r>
+    </w:p>
+    <w:p>
+      <w:r>
+        <w:t xml:space="preserve">  ### B. Competitor Analysis Details</w:t>
+      </w:r>
+    </w:p>
+    <w:p>
+      <w:r>
+        <w:t xml:space="preserve">  ### C. Audience Research Data</w:t>
+      </w:r>
+    </w:p>
+    <w:p>
+      <w:r>
+        <w:t xml:space="preserve">  ### D. All Project Templates (JSON export)</w:t>
+      </w:r>
+    </w:p>
+    <w:p/>
+    <w:p>
+      <w:r>
+        <w:t xml:space="preserve">  ---</w:t>
+      </w:r>
+    </w:p>
+    <w:p>
+      <w:r>
+        <w:t xml:space="preserve">  Part 6: Implementation Phases</w:t>
+      </w:r>
+    </w:p>
+    <w:p/>
+    <w:p>
+      <w:r>
+        <w:t xml:space="preserve">  Phase 1: MVP (Foundation)</w:t>
+      </w:r>
+    </w:p>
+    <w:p/>
+    <w:p>
+      <w:r>
+        <w:t xml:space="preserve">  1. Create content-advisor-pipeline.ts</w:t>
+      </w:r>
+    </w:p>
+    <w:p>
+      <w:r>
+        <w:t xml:space="preserve">  2. Implement Stages 0, 5, 6, 8, 10 (core recommendation logic)</w:t>
+      </w:r>
+    </w:p>
+    <w:p>
+      <w:r>
+        <w:t xml:space="preserve">  3. Build Scribengine Knowledge Base</w:t>
+      </w:r>
+    </w:p>
+    <w:p>
+      <w:r>
+        <w:t xml:space="preserve">  4. Integrate Google Trends (free)</w:t>
+      </w:r>
+    </w:p>
+    <w:p>
+      <w:r>
+        <w:t xml:space="preserve">  5. Basic competitor analysis via web scraping</w:t>
+      </w:r>
+    </w:p>
+    <w:p/>
+    <w:p>
+      <w:r>
+        <w:t xml:space="preserve">  Phase 2: Enhanced Intelligence</w:t>
+      </w:r>
+    </w:p>
+    <w:p/>
+    <w:p>
+      <w:r>
+        <w:lastRenderedPageBreak/>
+        <w:t xml:space="preserve">  1. Add SEMrush API integration</w:t>
+      </w:r>
+    </w:p>
+    <w:p>
+      <w:r>
+        <w:t xml:space="preserve">  2. Add SparkToro integration</w:t>
+      </w:r>
+    </w:p>
+    <w:p>
+      <w:r>
+        <w:t xml:space="preserve">  3. Implement Stages 3, 4 (SEO + Audience)</w:t>
+      </w:r>
+    </w:p>
+    <w:p>
+      <w:r>
+        <w:t xml:space="preserve">  4. Build Visual Concept Generator (Stage 9)</w:t>
+      </w:r>
+    </w:p>
+    <w:p/>
+    <w:p>
+      <w:r>
+        <w:t xml:space="preserve">  Phase 3: Full Analytics Suite</w:t>
+      </w:r>
+    </w:p>
+    <w:p/>
+    <w:p>
+      <w:r>
+        <w:t xml:space="preserve">  1. Add SimilarWeb, BuzzSumo</w:t>
+      </w:r>
+    </w:p>
+    <w:p>
+      <w:r>
+        <w:t xml:space="preserve">  2. Facebook Ad Library integration</w:t>
+      </w:r>
+    </w:p>
+    <w:p>
+      <w:r>
+        <w:t xml:space="preserve">  3. Implement all 10 stages</w:t>
+      </w:r>
+    </w:p>
+    <w:p>
+      <w:r>
+        <w:t xml:space="preserve">  4. ROI projection engine</w:t>
+      </w:r>
+    </w:p>
+    <w:p>
+      <w:r>
+        <w:t xml:space="preserve">  5. Interactive follow-up chat</w:t>
+      </w:r>
+    </w:p>
+    <w:p/>
+    <w:p>
+      <w:r>
+        <w:t xml:space="preserve">  ---</w:t>
+      </w:r>
+    </w:p>
+    <w:p>
+      <w:r>
+        <w:t xml:space="preserve">  Part 7: Additional Creative Ideas</w:t>
+      </w:r>
+    </w:p>
+    <w:p/>
+    <w:p>
+      <w:r>
+        <w:t xml:space="preserve">  1. "Content Health Score"</w:t>
+      </w:r>
+    </w:p>
+    <w:p/>
+    <w:p>
+      <w:r>
+        <w:t xml:space="preserve">  A single 0-100 score representing overall content marketing health, broken into:</w:t>
+      </w:r>
+    </w:p>
+    <w:p>
+      <w:r>
+        <w:t xml:space="preserve">  - SEO Health (keyword coverage, technical SEO)</w:t>
+      </w:r>
+    </w:p>
+    <w:p>
+      <w:r>
+        <w:t xml:space="preserve">  - Social Health (presence, engagement, consistency)</w:t>
+      </w:r>
+    </w:p>
+    <w:p>
+      <w:r>
+        <w:t xml:space="preserve">  - Content Quality (depth, freshness, comprehensiveness)</w:t>
+      </w:r>
+    </w:p>
+    <w:p>
+      <w:r>
+        <w:t xml:space="preserve">  - Brand Consistency (voice, visual, messaging alignment)</w:t>
+      </w:r>
+    </w:p>
+    <w:p/>
+    <w:p>
+      <w:r>
+        <w:t xml:space="preserve">  2. "Competitor Spy Mode"</w:t>
+      </w:r>
+    </w:p>
+    <w:p/>
+    <w:p>
+      <w:r>
+        <w:lastRenderedPageBreak/>
+        <w:t xml:space="preserve">  Enter a competitor URL and get:</w:t>
+      </w:r>
+    </w:p>
+    <w:p>
+      <w:r>
+        <w:t xml:space="preserve">  - Their estimated content budget</w:t>
+      </w:r>
+    </w:p>
+    <w:p>
+      <w:r>
+        <w:t xml:space="preserve">  - Their posting frequency</w:t>
+      </w:r>
+    </w:p>
+    <w:p>
+      <w:r>
+        <w:t xml:space="preserve">  - Their top-performing content</w:t>
+      </w:r>
+    </w:p>
+    <w:p>
+      <w:r>
+        <w:t xml:space="preserve">  - Their ad spend and creative strategies</w:t>
+      </w:r>
+    </w:p>
+    <w:p>
+      <w:r>
+        <w:t xml:space="preserve">  - Gaps you can exploit</w:t>
+      </w:r>
+    </w:p>
+    <w:p/>
+    <w:p>
+      <w:r>
+        <w:t xml:space="preserve">  3. AI-Generated Sample Content</w:t>
+      </w:r>
+    </w:p>
+    <w:p/>
+    <w:p>
+      <w:r>
+        <w:t xml:space="preserve">  For each recommendation, generate a sample snippet showing what the final content would look like:</w:t>
+      </w:r>
+    </w:p>
+    <w:p>
+      <w:r>
+        <w:t xml:space="preserve">  - Sample blog intro paragraph</w:t>
+      </w:r>
+    </w:p>
+    <w:p>
+      <w:r>
+        <w:t xml:space="preserve">  - Sample Instagram caption</w:t>
+      </w:r>
+    </w:p>
+    <w:p>
+      <w:r>
+        <w:t xml:space="preserve">  - Sample ad headline variations</w:t>
+      </w:r>
+    </w:p>
+    <w:p/>
+    <w:p>
+      <w:r>
+        <w:t xml:space="preserve">  4. "What If" Scenario Modeling</w:t>
+      </w:r>
+    </w:p>
+    <w:p/>
+    <w:p>
+      <w:r>
+        <w:t xml:space="preserve">  - "What if I only do SEO content?" → Projected results</w:t>
+      </w:r>
+    </w:p>
+    <w:p>
+      <w:r>
+        <w:t xml:space="preserve">  - "What if I focus only on Instagram?" → Projected results</w:t>
+      </w:r>
+    </w:p>
+    <w:p>
+      <w:r>
+        <w:t xml:space="preserve">  - "What if I do both?" → Projected results</w:t>
+      </w:r>
+    </w:p>
+    <w:p/>
+    <w:p>
+      <w:r>
+        <w:t xml:space="preserve">  5. Integration with Project Dashboard</w:t>
+      </w:r>
+    </w:p>
+    <w:p/>
+    <w:p>
+      <w:r>
+        <w:t xml:space="preserve">  After advisor report, recommended projects appear as "Suggested Projects" in the user's dashboard, ready to launch with</w:t>
+      </w:r>
+    </w:p>
+    <w:p>
+      <w:r>
+        <w:t xml:space="preserve">   one click.</w:t>
+      </w:r>
+    </w:p>
+    <w:p/>
+    <w:p>
+      <w:r>
+        <w:lastRenderedPageBreak/>
+        <w:t xml:space="preserve">  ---</w:t>
+      </w:r>
+    </w:p>
+    <w:p>
+      <w:r>
+        <w:t xml:space="preserve">  This Content Advisor pipeline would be a major differentiator - essentially giving every user access to a strategic    </w:t>
+      </w:r>
+    </w:p>
+    <w:p>
+      <w:r>
+        <w:t xml:space="preserve">  content marketing consultation worth $500-2000, powered by real data and AI intelligence. Want me to start implementing</w:t>
+      </w:r>
+    </w:p>
+    <w:p>
+      <w:r>
+        <w:t xml:space="preserve">   any specific part of this?</w:t>
       </w:r>
     </w:p>
     <w:sectPr>

</xml_diff>